<commit_message>
Modificato Schema E/R e iniziato modifiche Relazionale
Chieste cose a Mario
</commit_message>
<xml_diff>
--- a/ProjGiorgio.docx
+++ b/ProjGiorgio.docx
@@ -56,12 +56,6 @@
         <w:gridCol w:w="9638"/>
       </w:tblGrid>
       <w:tr>
-        <w:tblPrEx>
-          <w:tblCellMar>
-            <w:top w:w="0" w:type="dxa"/>
-            <w:bottom w:w="0" w:type="dxa"/>
-          </w:tblCellMar>
-        </w:tblPrEx>
         <w:trPr>
           <w:trHeight w:val="10093"/>
         </w:trPr>
@@ -421,12 +415,6 @@
           <w:lang w:val="it-IT"/>
         </w:rPr>
         <w:br/>
-      </w:r>
-      <w:r>
-        <w:rPr>
-          <w:rFonts w:ascii="Times New Roman" w:hAnsi="Times New Roman"/>
-          <w:lang w:val="it-IT"/>
-        </w:rPr>
         <w:t>Progetto di piattaforma vaccinazione COVID</w:t>
       </w:r>
     </w:p>
@@ -461,100 +449,58 @@
           <w:rFonts w:ascii="Times New Roman" w:hAnsi="Times New Roman"/>
           <w:lang w:val="it-IT"/>
         </w:rPr>
-        <w:t xml:space="preserve">Ogni cittadino è un potenziale </w:t>
-      </w:r>
-      <w:r>
-        <w:rPr>
-          <w:rFonts w:ascii="Times New Roman" w:hAnsi="Times New Roman"/>
-          <w:lang w:val="it-IT"/>
-        </w:rPr>
-        <w:t>vaccinando di cui sono noti nome, cognome, età, città ed indirizzo di residenza, codice fiscale. I cittadini sono ulteriormente suddivisibili secondo l'occupazione in personale sanitario e scolastico, categorie fragili (es, soggetti immunodepressi) e altri</w:t>
-      </w:r>
-      <w:r>
-        <w:rPr>
-          <w:rFonts w:ascii="Times New Roman" w:hAnsi="Times New Roman"/>
-          <w:lang w:val="it-IT"/>
-        </w:rPr>
-        <w:t>.</w:t>
-      </w:r>
-    </w:p>
-    <w:p>
-      <w:pPr>
-        <w:pStyle w:val="Standard"/>
-        <w:spacing w:before="114" w:after="114" w:line="240" w:lineRule="auto"/>
-        <w:rPr>
-          <w:rFonts w:ascii="Times New Roman" w:hAnsi="Times New Roman"/>
-          <w:lang w:val="it-IT"/>
-        </w:rPr>
-      </w:pPr>
-      <w:r>
-        <w:rPr>
-          <w:rFonts w:ascii="Times New Roman" w:hAnsi="Times New Roman"/>
-          <w:lang w:val="it-IT"/>
-        </w:rPr>
-        <w:t>Sono disponibili tre tipi di vaccino: COVIDIN, CORONAX e FLUSTOP. Ogni vaccino ha un'età minima e massima di somministrazione e una certa efficacia. Ogni vaccino può richiedere una (FLUSTOP) o due (COVIDIN, CORONAX) somministrazioni. Nel caso siano neces</w:t>
-      </w:r>
-      <w:r>
-        <w:rPr>
-          <w:rFonts w:ascii="Times New Roman" w:hAnsi="Times New Roman"/>
-          <w:lang w:val="it-IT"/>
-        </w:rPr>
-        <w:t>sarie due somministrazioni, l'intervallo temporale minimo tra prima e seconda dose varia da vaccino a vaccino. Ogni vaccino è organizzato in lotti con data di produzione e scadenza. Di ogni lotto si conoscono le reazioni allergiche eventualmente riscontrat</w:t>
-      </w:r>
-      <w:r>
-        <w:rPr>
-          <w:rFonts w:ascii="Times New Roman" w:hAnsi="Times New Roman"/>
-          <w:lang w:val="it-IT"/>
-        </w:rPr>
-        <w:t>e nel Paese.</w:t>
-      </w:r>
-    </w:p>
-    <w:p>
-      <w:pPr>
-        <w:pStyle w:val="Standard"/>
-        <w:spacing w:before="114" w:after="114" w:line="240" w:lineRule="auto"/>
-        <w:rPr>
-          <w:rFonts w:ascii="Times New Roman" w:hAnsi="Times New Roman"/>
-          <w:lang w:val="it-IT"/>
-        </w:rPr>
-      </w:pPr>
-      <w:r>
-        <w:rPr>
-          <w:rFonts w:ascii="Times New Roman" w:hAnsi="Times New Roman"/>
-          <w:lang w:val="it-IT"/>
-        </w:rPr>
-        <w:t>I centri vaccinali sono distribuiti nelle varie città del Paese a diversi indirizzi e possono esserci più centri per ogni città; ogni centro vaccinale dispone in ogni momento di zero o più fiale di uno o più vaccini ed a ogni centro afferiscon</w:t>
-      </w:r>
-      <w:r>
-        <w:rPr>
-          <w:rFonts w:ascii="Times New Roman" w:hAnsi="Times New Roman"/>
-          <w:lang w:val="it-IT"/>
-        </w:rPr>
-        <w:t>o uno o più medici.</w:t>
-      </w:r>
-    </w:p>
-    <w:p>
-      <w:pPr>
-        <w:pStyle w:val="Standard"/>
-        <w:spacing w:before="114" w:after="114" w:line="240" w:lineRule="auto"/>
-        <w:rPr>
-          <w:rFonts w:ascii="Times New Roman" w:hAnsi="Times New Roman"/>
-          <w:lang w:val="it-IT"/>
-        </w:rPr>
-      </w:pPr>
-      <w:r>
-        <w:rPr>
-          <w:rFonts w:ascii="Times New Roman" w:hAnsi="Times New Roman"/>
-          <w:lang w:val="it-IT"/>
-        </w:rPr>
-        <w:t>Ogni cittadino può fare richiesta di vaccinazione prenotando tramite un sito web o una app per smartphone (Figura 1), lasciando anche un recapito per essere ricontattati. Nel caso del sito web, è richiesto un indirizzo email al posto de</w:t>
-      </w:r>
-      <w:r>
-        <w:rPr>
-          <w:rFonts w:ascii="Times New Roman" w:hAnsi="Times New Roman"/>
-          <w:lang w:val="it-IT"/>
-        </w:rPr>
-        <w:t xml:space="preserve">l numero di </w:t>
+        <w:t>Ogni cittadino è un potenziale vaccinando di cui sono noti nome, cognome, età, città ed indirizzo di residenza, codice fiscale. I cittadini sono ulteriormente suddivisibili secondo l'occupazione in personale sanitario e scolastico, categorie fragili (es, soggetti immunodepressi) e altri.</w:t>
+      </w:r>
+    </w:p>
+    <w:p>
+      <w:pPr>
+        <w:pStyle w:val="Standard"/>
+        <w:spacing w:before="114" w:after="114" w:line="240" w:lineRule="auto"/>
+        <w:rPr>
+          <w:rFonts w:ascii="Times New Roman" w:hAnsi="Times New Roman"/>
+          <w:lang w:val="it-IT"/>
+        </w:rPr>
+      </w:pPr>
+      <w:r>
+        <w:rPr>
+          <w:rFonts w:ascii="Times New Roman" w:hAnsi="Times New Roman"/>
+          <w:lang w:val="it-IT"/>
+        </w:rPr>
+        <w:t>Sono disponibili tre tipi di vaccino: COVIDIN, CORONAX e FLUSTOP. Ogni vaccino ha un'età minima e massima di somministrazione e una certa efficacia. Ogni vaccino può richiedere una (FLUSTOP) o due (COVIDIN, CORONAX) somministrazioni. Nel caso siano necessarie due somministrazioni, l'intervallo temporale minimo tra prima e seconda dose varia da vaccino a vaccino. Ogni vaccino è organizzato in lotti con data di produzione e scadenza. Di ogni lotto si conoscono le reazioni allergiche eventualmente riscontrate nel Paese.</w:t>
+      </w:r>
+    </w:p>
+    <w:p>
+      <w:pPr>
+        <w:pStyle w:val="Standard"/>
+        <w:spacing w:before="114" w:after="114" w:line="240" w:lineRule="auto"/>
+        <w:rPr>
+          <w:rFonts w:ascii="Times New Roman" w:hAnsi="Times New Roman"/>
+          <w:lang w:val="it-IT"/>
+        </w:rPr>
+      </w:pPr>
+      <w:r>
+        <w:rPr>
+          <w:rFonts w:ascii="Times New Roman" w:hAnsi="Times New Roman"/>
+          <w:lang w:val="it-IT"/>
+        </w:rPr>
+        <w:t>I centri vaccinali sono distribuiti nelle varie città del Paese a diversi indirizzi e possono esserci più centri per ogni città; ogni centro vaccinale dispone in ogni momento di zero o più fiale di uno o più vaccini ed a ogni centro afferiscono uno o più medici.</w:t>
+      </w:r>
+    </w:p>
+    <w:p>
+      <w:pPr>
+        <w:pStyle w:val="Standard"/>
+        <w:spacing w:before="114" w:after="114" w:line="240" w:lineRule="auto"/>
+        <w:rPr>
+          <w:rFonts w:ascii="Times New Roman" w:hAnsi="Times New Roman"/>
+          <w:lang w:val="it-IT"/>
+        </w:rPr>
+      </w:pPr>
+      <w:r>
+        <w:rPr>
+          <w:rFonts w:ascii="Times New Roman" w:hAnsi="Times New Roman"/>
+          <w:lang w:val="it-IT"/>
+        </w:rPr>
+        <w:t xml:space="preserve">Ogni cittadino può fare richiesta di vaccinazione prenotando tramite un sito web o una app per smartphone (Figura 1), lasciando anche un recapito per essere ricontattati. Nel caso del sito web, è richiesto un indirizzo email al posto del numero di </w:t>
       </w:r>
       <w:proofErr w:type="gramStart"/>
       <w:r>
@@ -675,69 +621,41 @@
           <w:lang w:val="it-IT"/>
         </w:rPr>
         <w:lastRenderedPageBreak/>
-        <w:t>Ogni cittadino vaccinando può essere indirizzato esclusivamente ad un centro localizzato nella città di re</w:t>
-      </w:r>
-      <w:r>
-        <w:rPr>
-          <w:rFonts w:ascii="Times New Roman" w:hAnsi="Times New Roman"/>
-          <w:lang w:val="it-IT"/>
-        </w:rPr>
-        <w:t>sidenza. Personale sanitario e personale scolastico possono accedere ai vaccini COVIDIN e CORONAX. I soggetti fragili possono accedere solo a CORONAX e FLUSTOP. Gli altri soggetti non possono accedere a CORONAX.</w:t>
-      </w:r>
-    </w:p>
-    <w:p>
-      <w:pPr>
-        <w:pStyle w:val="Standard"/>
-        <w:spacing w:before="114" w:after="114" w:line="240" w:lineRule="auto"/>
-        <w:rPr>
-          <w:rFonts w:ascii="Times New Roman" w:hAnsi="Times New Roman"/>
-          <w:lang w:val="it-IT"/>
-        </w:rPr>
-      </w:pPr>
-      <w:r>
-        <w:rPr>
-          <w:rFonts w:ascii="Times New Roman" w:hAnsi="Times New Roman"/>
-          <w:lang w:val="it-IT"/>
-        </w:rPr>
-        <w:t xml:space="preserve">Nel caso il cittadino abbia avuto </w:t>
-      </w:r>
-      <w:r>
-        <w:rPr>
-          <w:rFonts w:ascii="Times New Roman" w:hAnsi="Times New Roman"/>
-          <w:lang w:val="it-IT"/>
-        </w:rPr>
-        <w:t xml:space="preserve">precedenti reazioni allergiche, non può essere raccomandato nessun vaccino per cui almeno un lotto abbia registrato una segnalazione di reazione avversa negli ultimi 30 giorni. Il cittadino viene indirizzato al centro più vicino alla residenza dove vi sia </w:t>
-      </w:r>
-      <w:r>
-        <w:rPr>
-          <w:rFonts w:ascii="Times New Roman" w:hAnsi="Times New Roman"/>
-          <w:lang w:val="it-IT"/>
-        </w:rPr>
-        <w:t>disponibilità di almeno una fiala di vaccino compatibile con i vincoli sopra. Nel caso in cui il vaccinando abbia positività pregressa ad un test COVID, viene specificato che la seconda dose del vaccino, se prevista, non deve essere somministrata.</w:t>
-      </w:r>
-    </w:p>
-    <w:p>
-      <w:pPr>
-        <w:pStyle w:val="Standard"/>
-        <w:spacing w:before="114" w:after="114" w:line="240" w:lineRule="auto"/>
-        <w:rPr>
-          <w:rFonts w:ascii="Times New Roman" w:hAnsi="Times New Roman"/>
-          <w:lang w:val="it-IT"/>
-        </w:rPr>
-      </w:pPr>
-      <w:r>
-        <w:rPr>
-          <w:rFonts w:ascii="Times New Roman" w:hAnsi="Times New Roman"/>
-          <w:lang w:val="it-IT"/>
-        </w:rPr>
-        <w:t>La perso</w:t>
-      </w:r>
-      <w:r>
-        <w:rPr>
-          <w:rFonts w:ascii="Times New Roman" w:hAnsi="Times New Roman"/>
-          <w:lang w:val="it-IT"/>
-        </w:rPr>
-        <w:t>na riceve una convocazione al contatto indicato contenente data, ora, centro di vaccinazione, tipo di vaccino da somministrare.</w:t>
+        <w:t>Ogni cittadino vaccinando può essere indirizzato esclusivamente ad un centro localizzato nella città di residenza. Personale sanitario e personale scolastico possono accedere ai vaccini COVIDIN e CORONAX. I soggetti fragili possono accedere solo a CORONAX e FLUSTOP. Gli altri soggetti non possono accedere a CORONAX.</w:t>
+      </w:r>
+    </w:p>
+    <w:p>
+      <w:pPr>
+        <w:pStyle w:val="Standard"/>
+        <w:spacing w:before="114" w:after="114" w:line="240" w:lineRule="auto"/>
+        <w:rPr>
+          <w:rFonts w:ascii="Times New Roman" w:hAnsi="Times New Roman"/>
+          <w:lang w:val="it-IT"/>
+        </w:rPr>
+      </w:pPr>
+      <w:r>
+        <w:rPr>
+          <w:rFonts w:ascii="Times New Roman" w:hAnsi="Times New Roman"/>
+          <w:lang w:val="it-IT"/>
+        </w:rPr>
+        <w:t>Nel caso il cittadino abbia avuto precedenti reazioni allergiche, non può essere raccomandato nessun vaccino per cui almeno un lotto abbia registrato una segnalazione di reazione avversa negli ultimi 30 giorni. Il cittadino viene indirizzato al centro più vicino alla residenza dove vi sia disponibilità di almeno una fiala di vaccino compatibile con i vincoli sopra. Nel caso in cui il vaccinando abbia positività pregressa ad un test COVID, viene specificato che la seconda dose del vaccino, se prevista, non deve essere somministrata.</w:t>
+      </w:r>
+    </w:p>
+    <w:p>
+      <w:pPr>
+        <w:pStyle w:val="Standard"/>
+        <w:spacing w:before="114" w:after="114" w:line="240" w:lineRule="auto"/>
+        <w:rPr>
+          <w:rFonts w:ascii="Times New Roman" w:hAnsi="Times New Roman"/>
+          <w:lang w:val="it-IT"/>
+        </w:rPr>
+      </w:pPr>
+      <w:r>
+        <w:rPr>
+          <w:rFonts w:ascii="Times New Roman" w:hAnsi="Times New Roman"/>
+          <w:lang w:val="it-IT"/>
+        </w:rPr>
+        <w:t>La persona riceve una convocazione al contatto indicato contenente data, ora, centro di vaccinazione, tipo di vaccino da somministrare.</w:t>
       </w:r>
     </w:p>
     <w:p>
@@ -771,59 +689,24 @@
           <w:rFonts w:ascii="Times New Roman" w:hAnsi="Times New Roman"/>
           <w:lang w:val="it-IT"/>
         </w:rPr>
-        <w:t>Ogni medico è identifica</w:t>
-      </w:r>
-      <w:r>
-        <w:rPr>
-          <w:rFonts w:ascii="Times New Roman" w:hAnsi="Times New Roman"/>
-          <w:lang w:val="it-IT"/>
-        </w:rPr>
-        <w:t>to tramite i medesimi dati registrati per i cittadini, e l’afferenza ad un particolare centro vaccinale. I medici si suddividono in medici di base e altri, dove i primi possono somministrare solo vaccini a doppia dose, mentre i secondi sono abilitati anche</w:t>
-      </w:r>
-      <w:r>
-        <w:rPr>
-          <w:rFonts w:ascii="Times New Roman" w:hAnsi="Times New Roman"/>
-          <w:lang w:val="it-IT"/>
-        </w:rPr>
-        <w:t xml:space="preserve"> alla somministrazione di vaccini a singola dose. Al momento dell’arrivo del vaccinando al centro, un medico fra quelli abilitati a somministrare il vaccino richiesto si prende in carico il vaccinando.</w:t>
-      </w:r>
-    </w:p>
-    <w:p>
-      <w:pPr>
-        <w:pStyle w:val="Standard"/>
-        <w:spacing w:before="114" w:after="114" w:line="240" w:lineRule="auto"/>
-        <w:rPr>
-          <w:rFonts w:ascii="Times New Roman" w:hAnsi="Times New Roman"/>
-          <w:lang w:val="it-IT"/>
-        </w:rPr>
-      </w:pPr>
-      <w:r>
-        <w:rPr>
-          <w:rFonts w:ascii="Times New Roman" w:hAnsi="Times New Roman"/>
-          <w:lang w:val="it-IT"/>
-        </w:rPr>
-        <w:t>In seguito ad ogni vaccinazione, il medico tiene il va</w:t>
-      </w:r>
-      <w:r>
-        <w:rPr>
-          <w:rFonts w:ascii="Times New Roman" w:hAnsi="Times New Roman"/>
-          <w:lang w:val="it-IT"/>
-        </w:rPr>
-        <w:t>ccinato sotto osservazione per 15 minuti per monitorare eventuali effetti allergici relativamente al particolare lotto di vaccino utilizzato. Se non si verificano particolari effetti avversi e il vaccino richiede un richiamo ed il soggetto non ha pregressi</w:t>
-      </w:r>
-      <w:r>
-        <w:rPr>
-          <w:rFonts w:ascii="Times New Roman" w:hAnsi="Times New Roman"/>
-          <w:lang w:val="it-IT"/>
-        </w:rPr>
-        <w:t xml:space="preserve"> di positività COVID, il medico aggiorna la convocazione con un secondo appuntamento per la somministrazione presso la stessa sede dello stesso vaccino in data compatibile con le specifiche del vaccino. Al contrario, se si verifica un effetto allergico, il</w:t>
-      </w:r>
-      <w:r>
-        <w:rPr>
-          <w:rFonts w:ascii="Times New Roman" w:hAnsi="Times New Roman"/>
-          <w:lang w:val="it-IT"/>
-        </w:rPr>
-        <w:t xml:space="preserve"> medico emana un report che indica data e luogo della vaccinazione, tipo vaccino e numero lotto che hanno causato l’allergia al paziente in questione.</w:t>
+        <w:t>Ogni medico è identificato tramite i medesimi dati registrati per i cittadini, e l’afferenza ad un particolare centro vaccinale. I medici si suddividono in medici di base e altri, dove i primi possono somministrare solo vaccini a doppia dose, mentre i secondi sono abilitati anche alla somministrazione di vaccini a singola dose. Al momento dell’arrivo del vaccinando al centro, un medico fra quelli abilitati a somministrare il vaccino richiesto si prende in carico il vaccinando.</w:t>
+      </w:r>
+    </w:p>
+    <w:p>
+      <w:pPr>
+        <w:pStyle w:val="Standard"/>
+        <w:spacing w:before="114" w:after="114" w:line="240" w:lineRule="auto"/>
+        <w:rPr>
+          <w:rFonts w:ascii="Times New Roman" w:hAnsi="Times New Roman"/>
+          <w:lang w:val="it-IT"/>
+        </w:rPr>
+      </w:pPr>
+      <w:r>
+        <w:rPr>
+          <w:rFonts w:ascii="Times New Roman" w:hAnsi="Times New Roman"/>
+          <w:lang w:val="it-IT"/>
+        </w:rPr>
+        <w:t>In seguito ad ogni vaccinazione, il medico tiene il vaccinato sotto osservazione per 15 minuti per monitorare eventuali effetti allergici relativamente al particolare lotto di vaccino utilizzato. Se non si verificano particolari effetti avversi e il vaccino richiede un richiamo ed il soggetto non ha pregressi di positività COVID, il medico aggiorna la convocazione con un secondo appuntamento per la somministrazione presso la stessa sede dello stesso vaccino in data compatibile con le specifiche del vaccino. Al contrario, se si verifica un effetto allergico, il medico emana un report che indica data e luogo della vaccinazione, tipo vaccino e numero lotto che hanno causato l’allergia al paziente in questione.</w:t>
       </w:r>
     </w:p>
     <w:p>
@@ -848,20 +731,7 @@
           <w:lang w:val="it-IT"/>
         </w:rPr>
         <w:br/>
-      </w:r>
-      <w:r>
-        <w:rPr>
-          <w:rFonts w:ascii="Times New Roman" w:hAnsi="Times New Roman"/>
-          <w:lang w:val="it-IT"/>
-        </w:rPr>
-        <w:t>● Ogni sera viene stilato un rappo</w:t>
-      </w:r>
-      <w:r>
-        <w:rPr>
-          <w:rFonts w:ascii="Times New Roman" w:hAnsi="Times New Roman"/>
-          <w:lang w:val="it-IT"/>
-        </w:rPr>
-        <w:t xml:space="preserve">rto che indica quante vaccinazioni sono state fatte nella </w:t>
+        <w:t xml:space="preserve">● Ogni sera viene stilato un rapporto che indica quante vaccinazioni sono state fatte nella </w:t>
       </w:r>
       <w:r>
         <w:rPr>
@@ -884,12 +754,6 @@
           <w:lang w:val="it-IT"/>
         </w:rPr>
         <w:br/>
-      </w:r>
-      <w:r>
-        <w:rPr>
-          <w:rFonts w:ascii="Times New Roman" w:hAnsi="Times New Roman"/>
-          <w:lang w:val="it-IT"/>
-        </w:rPr>
         <w:t xml:space="preserve">● Ogni sera, ogni centro vaccinale fa l’inventario del numero di dosi ancora disponibili per ogni </w:t>
       </w:r>
       <w:r>
@@ -906,20 +770,7 @@
           <w:lang w:val="it-IT"/>
         </w:rPr>
         <w:br/>
-      </w:r>
-      <w:r>
-        <w:rPr>
-          <w:rFonts w:ascii="Times New Roman" w:hAnsi="Times New Roman"/>
-          <w:lang w:val="it-IT"/>
-        </w:rPr>
-        <w:t>● Ogni fine s</w:t>
-      </w:r>
-      <w:r>
-        <w:rPr>
-          <w:rFonts w:ascii="Times New Roman" w:hAnsi="Times New Roman"/>
-          <w:lang w:val="it-IT"/>
-        </w:rPr>
-        <w:t xml:space="preserve">ettimana, viene stilato un report che indica quante vaccinazioni sono state fatte per </w:t>
+        <w:t xml:space="preserve">● Ogni fine settimana, viene stilato un report che indica quante vaccinazioni sono state fatte per </w:t>
       </w:r>
       <w:r>
         <w:rPr>
@@ -1007,12 +858,6 @@
         <w:gridCol w:w="2411"/>
       </w:tblGrid>
       <w:tr>
-        <w:tblPrEx>
-          <w:tblCellMar>
-            <w:top w:w="0" w:type="dxa"/>
-            <w:bottom w:w="0" w:type="dxa"/>
-          </w:tblCellMar>
-        </w:tblPrEx>
         <w:tc>
           <w:tcPr>
             <w:tcW w:w="2409" w:type="dxa"/>
@@ -1152,12 +997,6 @@
         </w:tc>
       </w:tr>
       <w:tr>
-        <w:tblPrEx>
-          <w:tblCellMar>
-            <w:top w:w="0" w:type="dxa"/>
-            <w:bottom w:w="0" w:type="dxa"/>
-          </w:tblCellMar>
-        </w:tblPrEx>
         <w:tc>
           <w:tcPr>
             <w:tcW w:w="2409" w:type="dxa"/>
@@ -1303,12 +1142,6 @@
         </w:tc>
       </w:tr>
       <w:tr>
-        <w:tblPrEx>
-          <w:tblCellMar>
-            <w:top w:w="0" w:type="dxa"/>
-            <w:bottom w:w="0" w:type="dxa"/>
-          </w:tblCellMar>
-        </w:tblPrEx>
         <w:tc>
           <w:tcPr>
             <w:tcW w:w="2409" w:type="dxa"/>
@@ -1425,25 +1258,12 @@
                 <w:rFonts w:ascii="Times New Roman" w:hAnsi="Times New Roman"/>
                 <w:lang w:val="it-IT"/>
               </w:rPr>
-              <w:t xml:space="preserve">Vaccino a singola </w:t>
-            </w:r>
-            <w:r>
-              <w:rPr>
-                <w:rFonts w:ascii="Times New Roman" w:hAnsi="Times New Roman"/>
-                <w:lang w:val="it-IT"/>
-              </w:rPr>
-              <w:t>somministrazione, Vaccino a doppia somministrazione</w:t>
+              <w:t>Vaccino a singola somministrazione, Vaccino a doppia somministrazione</w:t>
             </w:r>
           </w:p>
         </w:tc>
       </w:tr>
       <w:tr>
-        <w:tblPrEx>
-          <w:tblCellMar>
-            <w:top w:w="0" w:type="dxa"/>
-            <w:bottom w:w="0" w:type="dxa"/>
-          </w:tblCellMar>
-        </w:tblPrEx>
         <w:tc>
           <w:tcPr>
             <w:tcW w:w="2409" w:type="dxa"/>
@@ -1559,12 +1379,6 @@
         </w:tc>
       </w:tr>
       <w:tr>
-        <w:tblPrEx>
-          <w:tblCellMar>
-            <w:top w:w="0" w:type="dxa"/>
-            <w:bottom w:w="0" w:type="dxa"/>
-          </w:tblCellMar>
-        </w:tblPrEx>
         <w:tc>
           <w:tcPr>
             <w:tcW w:w="2409" w:type="dxa"/>
@@ -1680,12 +1494,6 @@
         </w:tc>
       </w:tr>
       <w:tr>
-        <w:tblPrEx>
-          <w:tblCellMar>
-            <w:top w:w="0" w:type="dxa"/>
-            <w:bottom w:w="0" w:type="dxa"/>
-          </w:tblCellMar>
-        </w:tblPrEx>
         <w:tc>
           <w:tcPr>
             <w:tcW w:w="2409" w:type="dxa"/>
@@ -1746,14 +1554,7 @@
                 <w:rFonts w:ascii="Times New Roman" w:hAnsi="Times New Roman"/>
                 <w:lang w:val="it-IT"/>
               </w:rPr>
-              <w:t xml:space="preserve">Sottogruppo di cittadini che afferiscono ad un centro vaccinale e sono </w:t>
-            </w:r>
-            <w:r>
-              <w:rPr>
-                <w:rFonts w:ascii="Times New Roman" w:hAnsi="Times New Roman"/>
-                <w:lang w:val="it-IT"/>
-              </w:rPr>
-              <w:t>abilitati alla somministrazione di vaccini</w:t>
+              <w:t>Sottogruppo di cittadini che afferiscono ad un centro vaccinale e sono abilitati alla somministrazione di vaccini</w:t>
             </w:r>
           </w:p>
         </w:tc>
@@ -1815,12 +1616,6 @@
         </w:tc>
       </w:tr>
       <w:tr>
-        <w:tblPrEx>
-          <w:tblCellMar>
-            <w:top w:w="0" w:type="dxa"/>
-            <w:bottom w:w="0" w:type="dxa"/>
-          </w:tblCellMar>
-        </w:tblPrEx>
         <w:tc>
           <w:tcPr>
             <w:tcW w:w="2409" w:type="dxa"/>
@@ -1936,12 +1731,6 @@
         </w:tc>
       </w:tr>
       <w:tr>
-        <w:tblPrEx>
-          <w:tblCellMar>
-            <w:top w:w="0" w:type="dxa"/>
-            <w:bottom w:w="0" w:type="dxa"/>
-          </w:tblCellMar>
-        </w:tblPrEx>
         <w:tc>
           <w:tcPr>
             <w:tcW w:w="2409" w:type="dxa"/>
@@ -2002,14 +1791,7 @@
                 <w:rFonts w:ascii="Times New Roman" w:hAnsi="Times New Roman"/>
                 <w:lang w:val="it-IT"/>
               </w:rPr>
-              <w:t xml:space="preserve">Sottogruppo dei medici abilitati solo ai vaccini a doppia </w:t>
-            </w:r>
-            <w:r>
-              <w:rPr>
-                <w:rFonts w:ascii="Times New Roman" w:hAnsi="Times New Roman"/>
-                <w:lang w:val="it-IT"/>
-              </w:rPr>
-              <w:t>somministrazione</w:t>
+              <w:t>Sottogruppo dei medici abilitati solo ai vaccini a doppia somministrazione</w:t>
             </w:r>
           </w:p>
         </w:tc>
@@ -2064,12 +1846,6 @@
         </w:tc>
       </w:tr>
       <w:tr>
-        <w:tblPrEx>
-          <w:tblCellMar>
-            <w:top w:w="0" w:type="dxa"/>
-            <w:bottom w:w="0" w:type="dxa"/>
-          </w:tblCellMar>
-        </w:tblPrEx>
         <w:tc>
           <w:tcPr>
             <w:tcW w:w="2409" w:type="dxa"/>
@@ -2185,12 +1961,6 @@
         </w:tc>
       </w:tr>
       <w:tr>
-        <w:tblPrEx>
-          <w:tblCellMar>
-            <w:top w:w="0" w:type="dxa"/>
-            <w:bottom w:w="0" w:type="dxa"/>
-          </w:tblCellMar>
-        </w:tblPrEx>
         <w:tc>
           <w:tcPr>
             <w:tcW w:w="2409" w:type="dxa"/>
@@ -2278,14 +2048,7 @@
                 <w:lang w:val="it-IT"/>
               </w:rPr>
               <w:lastRenderedPageBreak/>
-              <w:t>un vaccino a doppia somministrazione e a quello a</w:t>
-            </w:r>
-            <w:r>
-              <w:rPr>
-                <w:rFonts w:ascii="Times New Roman" w:hAnsi="Times New Roman"/>
-                <w:lang w:val="it-IT"/>
-              </w:rPr>
-              <w:t xml:space="preserve"> singola somministrazione</w:t>
+              <w:t>un vaccino a doppia somministrazione e a quello a singola somministrazione</w:t>
             </w:r>
           </w:p>
         </w:tc>
@@ -2356,12 +2119,6 @@
         </w:tc>
       </w:tr>
       <w:tr>
-        <w:tblPrEx>
-          <w:tblCellMar>
-            <w:top w:w="0" w:type="dxa"/>
-            <w:bottom w:w="0" w:type="dxa"/>
-          </w:tblCellMar>
-        </w:tblPrEx>
         <w:tc>
           <w:tcPr>
             <w:tcW w:w="2409" w:type="dxa"/>
@@ -2484,12 +2241,6 @@
         </w:tc>
       </w:tr>
       <w:tr>
-        <w:tblPrEx>
-          <w:tblCellMar>
-            <w:top w:w="0" w:type="dxa"/>
-            <w:bottom w:w="0" w:type="dxa"/>
-          </w:tblCellMar>
-        </w:tblPrEx>
         <w:tc>
           <w:tcPr>
             <w:tcW w:w="2409" w:type="dxa"/>
@@ -2550,14 +2301,7 @@
                 <w:rFonts w:ascii="Times New Roman" w:hAnsi="Times New Roman"/>
                 <w:lang w:val="it-IT"/>
               </w:rPr>
-              <w:t xml:space="preserve">Tipologia di vaccino per cui sono necessarie due somministrazioni distanziate da un </w:t>
-            </w:r>
-            <w:r>
-              <w:rPr>
-                <w:rFonts w:ascii="Times New Roman" w:hAnsi="Times New Roman"/>
-                <w:lang w:val="it-IT"/>
-              </w:rPr>
-              <w:t>intervallo di tempo prestabilito</w:t>
+              <w:t>Tipologia di vaccino per cui sono necessarie due somministrazioni distanziate da un intervallo di tempo prestabilito</w:t>
             </w:r>
           </w:p>
         </w:tc>
@@ -2619,12 +2363,6 @@
         </w:tc>
       </w:tr>
       <w:tr>
-        <w:tblPrEx>
-          <w:tblCellMar>
-            <w:top w:w="0" w:type="dxa"/>
-            <w:bottom w:w="0" w:type="dxa"/>
-          </w:tblCellMar>
-        </w:tblPrEx>
         <w:tc>
           <w:tcPr>
             <w:tcW w:w="2409" w:type="dxa"/>
@@ -2747,12 +2485,6 @@
         </w:tc>
       </w:tr>
       <w:tr>
-        <w:tblPrEx>
-          <w:tblCellMar>
-            <w:top w:w="0" w:type="dxa"/>
-            <w:bottom w:w="0" w:type="dxa"/>
-          </w:tblCellMar>
-        </w:tblPrEx>
         <w:tc>
           <w:tcPr>
             <w:tcW w:w="2409" w:type="dxa"/>
@@ -2876,14 +2608,7 @@
                 <w:rFonts w:ascii="Times New Roman" w:hAnsi="Times New Roman"/>
                 <w:lang w:val="it-IT"/>
               </w:rPr>
-              <w:t>Cittadin</w:t>
-            </w:r>
-            <w:r>
-              <w:rPr>
-                <w:rFonts w:ascii="Times New Roman" w:hAnsi="Times New Roman"/>
-                <w:lang w:val="it-IT"/>
-              </w:rPr>
-              <w:t>o</w:t>
+              <w:t>Cittadino</w:t>
             </w:r>
           </w:p>
         </w:tc>
@@ -2988,20 +2713,7 @@
           <w:lang w:val="it-IT"/>
         </w:rPr>
         <w:br/>
-      </w:r>
-      <w:r>
-        <w:rPr>
-          <w:rFonts w:ascii="Times New Roman" w:hAnsi="Times New Roman"/>
-          <w:lang w:val="it-IT"/>
-        </w:rPr>
-        <w:t>I cittadini sono divisibili in tipologie: personale sanitario, personale scolastico, categorie frag</w:t>
-      </w:r>
-      <w:r>
-        <w:rPr>
-          <w:rFonts w:ascii="Times New Roman" w:hAnsi="Times New Roman"/>
-          <w:lang w:val="it-IT"/>
-        </w:rPr>
-        <w:t>ili, altri. Un cittadino del tipo “personale sanitario” può essere un medico.</w:t>
+        <w:t>I cittadini sono divisibili in tipologie: personale sanitario, personale scolastico, categorie fragili, altri. Un cittadino del tipo “personale sanitario” può essere un medico.</w:t>
       </w:r>
     </w:p>
     <w:p>
@@ -3042,20 +2754,7 @@
           <w:lang w:val="it-IT"/>
         </w:rPr>
         <w:br/>
-      </w:r>
-      <w:r>
-        <w:rPr>
-          <w:rFonts w:ascii="Times New Roman" w:hAnsi="Times New Roman"/>
-          <w:lang w:val="it-IT"/>
-        </w:rPr>
-        <w:t>I medici sono suddivisi in due tipologie, medici di base e altri medici. Un medico di base può somministrare solo vaccini di tipologia “doppia dose”. Gli altri medici possono somministrare tutti i vaccin</w:t>
-      </w:r>
-      <w:r>
-        <w:rPr>
-          <w:rFonts w:ascii="Times New Roman" w:hAnsi="Times New Roman"/>
-          <w:lang w:val="it-IT"/>
-        </w:rPr>
-        <w:t>i.</w:t>
+        <w:t>I medici sono suddivisi in due tipologie, medici di base e altri medici. Un medico di base può somministrare solo vaccini di tipologia “doppia dose”. Gli altri medici possono somministrare tutti i vaccini.</w:t>
       </w:r>
     </w:p>
     <w:p>
@@ -3121,12 +2820,6 @@
           <w:lang w:val="it-IT"/>
         </w:rPr>
         <w:br/>
-      </w:r>
-      <w:r>
-        <w:rPr>
-          <w:rFonts w:ascii="Times New Roman" w:hAnsi="Times New Roman"/>
-          <w:lang w:val="it-IT"/>
-        </w:rPr>
         <w:t>Sono disponibili 3 vaccini: COVIDIN, CORONAX, FLUSTOP. I vaccini sono divisibili in tipologie: singola somministrazione (</w:t>
       </w:r>
       <w:proofErr w:type="spellStart"/>
@@ -3184,14 +2877,7 @@
           <w:rFonts w:ascii="Times New Roman" w:hAnsi="Times New Roman"/>
           <w:lang w:val="it-IT"/>
         </w:rPr>
-        <w:t>). Per</w:t>
-      </w:r>
-      <w:r>
-        <w:rPr>
-          <w:rFonts w:ascii="Times New Roman" w:hAnsi="Times New Roman"/>
-          <w:lang w:val="it-IT"/>
-        </w:rPr>
-        <w:t xml:space="preserve"> i vaccini a doppia somministrazione rappresentiamo l’intervallo tra la prima e la seconda somministrazione. I vaccini sono contenuti in lotti.</w:t>
+        <w:t>). Per i vaccini a doppia somministrazione rappresentiamo l’intervallo tra la prima e la seconda somministrazione. I vaccini sono contenuti in lotti.</w:t>
       </w:r>
     </w:p>
     <w:p>
@@ -3232,20 +2918,7 @@
           <w:lang w:val="it-IT"/>
         </w:rPr>
         <w:br/>
-      </w:r>
-      <w:r>
-        <w:rPr>
-          <w:rFonts w:ascii="Times New Roman" w:hAnsi="Times New Roman"/>
-          <w:lang w:val="it-IT"/>
-        </w:rPr>
-        <w:t>Se viene riscon</w:t>
-      </w:r>
-      <w:r>
-        <w:rPr>
-          <w:rFonts w:ascii="Times New Roman" w:hAnsi="Times New Roman"/>
-          <w:lang w:val="it-IT"/>
-        </w:rPr>
-        <w:t>trata una reazione allergica per un vaccino di un lotto nessun vaccino di quel lotto può essere somministrato a cittadini con quell’allergia per I successivi 30 giorni</w:t>
+        <w:t>Se viene riscontrata una reazione allergica per un vaccino di un lotto nessun vaccino di quel lotto può essere somministrato a cittadini con quell’allergia per I successivi 30 giorni</w:t>
       </w:r>
     </w:p>
     <w:p>
@@ -3278,14 +2951,7 @@
           <w:rFonts w:ascii="Times New Roman" w:hAnsi="Times New Roman"/>
           <w:lang w:val="it-IT"/>
         </w:rPr>
-        <w:t xml:space="preserve"> rappresentiamo città, indirizzo, dosi disponibili per ogni vaccino,</w:t>
-      </w:r>
-      <w:r>
-        <w:rPr>
-          <w:rFonts w:ascii="Times New Roman" w:hAnsi="Times New Roman"/>
-          <w:lang w:val="it-IT"/>
-        </w:rPr>
-        <w:t xml:space="preserve"> medici di appartenenza.</w:t>
+        <w:t xml:space="preserve"> rappresentiamo città, indirizzo, dosi disponibili per ogni vaccino, medici di appartenenza.</w:t>
       </w:r>
     </w:p>
     <w:p>
@@ -3326,20 +2992,7 @@
           <w:lang w:val="it-IT"/>
         </w:rPr>
         <w:br/>
-      </w:r>
-      <w:r>
-        <w:rPr>
-          <w:rFonts w:ascii="Times New Roman" w:hAnsi="Times New Roman"/>
-          <w:lang w:val="it-IT"/>
-        </w:rPr>
-        <w:t>Ai cittadini di tipo “personale sanitario” e “</w:t>
-      </w:r>
-      <w:r>
-        <w:rPr>
-          <w:rFonts w:ascii="Times New Roman" w:hAnsi="Times New Roman"/>
-          <w:lang w:val="it-IT"/>
-        </w:rPr>
-        <w:t>personale scolastico” vengono somministrati vaccini di nome “</w:t>
+        <w:t>Ai cittadini di tipo “personale sanitario” e “personale scolastico” vengono somministrati vaccini di nome “</w:t>
       </w:r>
       <w:proofErr w:type="spellStart"/>
       <w:r>
@@ -3451,14 +3104,7 @@
           <w:rFonts w:ascii="Times New Roman" w:hAnsi="Times New Roman"/>
           <w:lang w:val="it-IT"/>
         </w:rPr>
-        <w:t xml:space="preserve"> riscontrata una reazione allergica viene organizzato un secondo appuntamento vaccinale nella stessa sede e in</w:t>
-      </w:r>
-      <w:r>
-        <w:rPr>
-          <w:rFonts w:ascii="Times New Roman" w:hAnsi="Times New Roman"/>
-          <w:lang w:val="it-IT"/>
-        </w:rPr>
-        <w:t xml:space="preserve"> data compatibile con l’intervallo di somministrazione del vaccino.</w:t>
+        <w:t xml:space="preserve"> riscontrata una reazione allergica viene organizzato un secondo appuntamento vaccinale nella stessa sede e in data compatibile con l’intervallo di somministrazione del vaccino.</w:t>
       </w:r>
     </w:p>
     <w:p>
@@ -3499,20 +3145,7 @@
           <w:lang w:val="it-IT"/>
         </w:rPr>
         <w:br/>
-      </w:r>
-      <w:r>
-        <w:rPr>
-          <w:rFonts w:ascii="Times New Roman" w:hAnsi="Times New Roman"/>
-          <w:lang w:val="it-IT"/>
-        </w:rPr>
-        <w:t>Il report viene emanato da un medic</w:t>
-      </w:r>
-      <w:r>
-        <w:rPr>
-          <w:rFonts w:ascii="Times New Roman" w:hAnsi="Times New Roman"/>
-          <w:lang w:val="it-IT"/>
-        </w:rPr>
-        <w:t>o in caso di riscontro allergico.</w:t>
+        <w:t>Il report viene emanato da un medico in caso di riscontro allergico.</w:t>
       </w:r>
     </w:p>
     <w:p>
@@ -3592,14 +3225,7 @@
           <w:rFonts w:ascii="Times New Roman" w:hAnsi="Times New Roman"/>
           <w:lang w:val="it-IT"/>
         </w:rPr>
-        <w:t>- I soggetti fragili possono ricevere vaccini con n</w:t>
-      </w:r>
-      <w:r>
-        <w:rPr>
-          <w:rFonts w:ascii="Times New Roman" w:hAnsi="Times New Roman"/>
-          <w:lang w:val="it-IT"/>
-        </w:rPr>
-        <w:t xml:space="preserve">ome </w:t>
+        <w:t xml:space="preserve">- I soggetti fragili possono ricevere vaccini con nome </w:t>
       </w:r>
       <w:proofErr w:type="spellStart"/>
       <w:r>
@@ -3753,14 +3379,7 @@
           <w:rFonts w:ascii="Times New Roman" w:hAnsi="Times New Roman"/>
           <w:lang w:val="it-IT"/>
         </w:rPr>
-        <w:t xml:space="preserve"> solo se è un medico è in realtà un’istanza di altro</w:t>
-      </w:r>
-      <w:r>
-        <w:rPr>
-          <w:rFonts w:ascii="Times New Roman" w:hAnsi="Times New Roman"/>
-          <w:lang w:val="it-IT"/>
-        </w:rPr>
-        <w:t xml:space="preserve"> medico</w:t>
+        <w:t xml:space="preserve"> solo se è un medico è in realtà un’istanza di altro medico</w:t>
       </w:r>
     </w:p>
     <w:p>
@@ -4065,12 +3684,6 @@
         <w:gridCol w:w="5211"/>
       </w:tblGrid>
       <w:tr>
-        <w:tblPrEx>
-          <w:tblCellMar>
-            <w:top w:w="0" w:type="dxa"/>
-            <w:bottom w:w="0" w:type="dxa"/>
-          </w:tblCellMar>
-        </w:tblPrEx>
         <w:tc>
           <w:tcPr>
             <w:tcW w:w="2408" w:type="dxa"/>
@@ -4210,12 +3823,6 @@
         </w:tc>
       </w:tr>
       <w:tr>
-        <w:tblPrEx>
-          <w:tblCellMar>
-            <w:top w:w="0" w:type="dxa"/>
-            <w:bottom w:w="0" w:type="dxa"/>
-          </w:tblCellMar>
-        </w:tblPrEx>
         <w:tc>
           <w:tcPr>
             <w:tcW w:w="2408" w:type="dxa"/>
@@ -4340,12 +3947,6 @@
         </w:tc>
       </w:tr>
       <w:tr>
-        <w:tblPrEx>
-          <w:tblCellMar>
-            <w:top w:w="0" w:type="dxa"/>
-            <w:bottom w:w="0" w:type="dxa"/>
-          </w:tblCellMar>
-        </w:tblPrEx>
         <w:tc>
           <w:tcPr>
             <w:tcW w:w="2408" w:type="dxa"/>
@@ -4470,12 +4071,6 @@
         </w:tc>
       </w:tr>
       <w:tr>
-        <w:tblPrEx>
-          <w:tblCellMar>
-            <w:top w:w="0" w:type="dxa"/>
-            <w:bottom w:w="0" w:type="dxa"/>
-          </w:tblCellMar>
-        </w:tblPrEx>
         <w:tc>
           <w:tcPr>
             <w:tcW w:w="2408" w:type="dxa"/>
@@ -4600,12 +4195,6 @@
         </w:tc>
       </w:tr>
       <w:tr>
-        <w:tblPrEx>
-          <w:tblCellMar>
-            <w:top w:w="0" w:type="dxa"/>
-            <w:bottom w:w="0" w:type="dxa"/>
-          </w:tblCellMar>
-        </w:tblPrEx>
         <w:tc>
           <w:tcPr>
             <w:tcW w:w="2408" w:type="dxa"/>
@@ -4737,12 +4326,6 @@
         </w:tc>
       </w:tr>
       <w:tr>
-        <w:tblPrEx>
-          <w:tblCellMar>
-            <w:top w:w="0" w:type="dxa"/>
-            <w:bottom w:w="0" w:type="dxa"/>
-          </w:tblCellMar>
-        </w:tblPrEx>
         <w:tc>
           <w:tcPr>
             <w:tcW w:w="2408" w:type="dxa"/>
@@ -4884,25 +4467,12 @@
                 <w:rFonts w:ascii="Times New Roman" w:hAnsi="Times New Roman"/>
                 <w:lang w:val="it-IT"/>
               </w:rPr>
-              <w:t xml:space="preserve"> casi di reazioni </w:t>
-            </w:r>
-            <w:r>
-              <w:rPr>
-                <w:rFonts w:ascii="Times New Roman" w:hAnsi="Times New Roman"/>
-                <w:lang w:val="it-IT"/>
-              </w:rPr>
-              <w:t>allergiche ogni milione di somministrazioni</w:t>
+              <w:t xml:space="preserve"> casi di reazioni allergiche ogni milione di somministrazioni</w:t>
             </w:r>
           </w:p>
         </w:tc>
       </w:tr>
       <w:tr>
-        <w:tblPrEx>
-          <w:tblCellMar>
-            <w:top w:w="0" w:type="dxa"/>
-            <w:bottom w:w="0" w:type="dxa"/>
-          </w:tblCellMar>
-        </w:tblPrEx>
         <w:tc>
           <w:tcPr>
             <w:tcW w:w="2408" w:type="dxa"/>
@@ -5027,12 +4597,6 @@
         </w:tc>
       </w:tr>
       <w:tr>
-        <w:tblPrEx>
-          <w:tblCellMar>
-            <w:top w:w="0" w:type="dxa"/>
-            <w:bottom w:w="0" w:type="dxa"/>
-          </w:tblCellMar>
-        </w:tblPrEx>
         <w:tc>
           <w:tcPr>
             <w:tcW w:w="2408" w:type="dxa"/>
@@ -5159,12 +4723,6 @@
         </w:tc>
       </w:tr>
       <w:tr>
-        <w:tblPrEx>
-          <w:tblCellMar>
-            <w:top w:w="0" w:type="dxa"/>
-            <w:bottom w:w="0" w:type="dxa"/>
-          </w:tblCellMar>
-        </w:tblPrEx>
         <w:tc>
           <w:tcPr>
             <w:tcW w:w="2408" w:type="dxa"/>
@@ -5291,12 +4849,6 @@
         </w:tc>
       </w:tr>
       <w:tr>
-        <w:tblPrEx>
-          <w:tblCellMar>
-            <w:top w:w="0" w:type="dxa"/>
-            <w:bottom w:w="0" w:type="dxa"/>
-          </w:tblCellMar>
-        </w:tblPrEx>
         <w:tc>
           <w:tcPr>
             <w:tcW w:w="2408" w:type="dxa"/>
@@ -5423,12 +4975,6 @@
         </w:tc>
       </w:tr>
       <w:tr>
-        <w:tblPrEx>
-          <w:tblCellMar>
-            <w:top w:w="0" w:type="dxa"/>
-            <w:bottom w:w="0" w:type="dxa"/>
-          </w:tblCellMar>
-        </w:tblPrEx>
         <w:tc>
           <w:tcPr>
             <w:tcW w:w="2408" w:type="dxa"/>
@@ -5553,12 +5099,6 @@
         </w:tc>
       </w:tr>
       <w:tr>
-        <w:tblPrEx>
-          <w:tblCellMar>
-            <w:top w:w="0" w:type="dxa"/>
-            <w:bottom w:w="0" w:type="dxa"/>
-          </w:tblCellMar>
-        </w:tblPrEx>
         <w:tc>
           <w:tcPr>
             <w:tcW w:w="2408" w:type="dxa"/>
@@ -5683,12 +5223,6 @@
         </w:tc>
       </w:tr>
       <w:tr>
-        <w:tblPrEx>
-          <w:tblCellMar>
-            <w:top w:w="0" w:type="dxa"/>
-            <w:bottom w:w="0" w:type="dxa"/>
-          </w:tblCellMar>
-        </w:tblPrEx>
         <w:tc>
           <w:tcPr>
             <w:tcW w:w="2408" w:type="dxa"/>
@@ -5813,12 +5347,6 @@
         </w:tc>
       </w:tr>
       <w:tr>
-        <w:tblPrEx>
-          <w:tblCellMar>
-            <w:top w:w="0" w:type="dxa"/>
-            <w:bottom w:w="0" w:type="dxa"/>
-          </w:tblCellMar>
-        </w:tblPrEx>
         <w:tc>
           <w:tcPr>
             <w:tcW w:w="2408" w:type="dxa"/>
@@ -5912,14 +5440,7 @@
                 <w:rFonts w:ascii="Times New Roman" w:hAnsi="Times New Roman"/>
                 <w:lang w:val="it-IT"/>
               </w:rPr>
-              <w:t xml:space="preserve">60 000 </w:t>
-            </w:r>
-            <w:r>
-              <w:rPr>
-                <w:rFonts w:ascii="Times New Roman" w:hAnsi="Times New Roman"/>
-                <w:lang w:val="it-IT"/>
-              </w:rPr>
-              <w:t>000</w:t>
+              <w:t>60 000 000</w:t>
             </w:r>
           </w:p>
         </w:tc>
@@ -5950,12 +5471,6 @@
         </w:tc>
       </w:tr>
       <w:tr>
-        <w:tblPrEx>
-          <w:tblCellMar>
-            <w:top w:w="0" w:type="dxa"/>
-            <w:bottom w:w="0" w:type="dxa"/>
-          </w:tblCellMar>
-        </w:tblPrEx>
         <w:tc>
           <w:tcPr>
             <w:tcW w:w="2408" w:type="dxa"/>
@@ -6087,12 +5602,6 @@
         </w:tc>
       </w:tr>
       <w:tr>
-        <w:tblPrEx>
-          <w:tblCellMar>
-            <w:top w:w="0" w:type="dxa"/>
-            <w:bottom w:w="0" w:type="dxa"/>
-          </w:tblCellMar>
-        </w:tblPrEx>
         <w:tc>
           <w:tcPr>
             <w:tcW w:w="2408" w:type="dxa"/>
@@ -6224,12 +5733,6 @@
         </w:tc>
       </w:tr>
       <w:tr>
-        <w:tblPrEx>
-          <w:tblCellMar>
-            <w:top w:w="0" w:type="dxa"/>
-            <w:bottom w:w="0" w:type="dxa"/>
-          </w:tblCellMar>
-        </w:tblPrEx>
         <w:tc>
           <w:tcPr>
             <w:tcW w:w="2408" w:type="dxa"/>
@@ -6354,12 +5857,6 @@
         </w:tc>
       </w:tr>
       <w:tr>
-        <w:tblPrEx>
-          <w:tblCellMar>
-            <w:top w:w="0" w:type="dxa"/>
-            <w:bottom w:w="0" w:type="dxa"/>
-          </w:tblCellMar>
-        </w:tblPrEx>
         <w:tc>
           <w:tcPr>
             <w:tcW w:w="2408" w:type="dxa"/>
@@ -6484,12 +5981,6 @@
         </w:tc>
       </w:tr>
       <w:tr>
-        <w:tblPrEx>
-          <w:tblCellMar>
-            <w:top w:w="0" w:type="dxa"/>
-            <w:bottom w:w="0" w:type="dxa"/>
-          </w:tblCellMar>
-        </w:tblPrEx>
         <w:tc>
           <w:tcPr>
             <w:tcW w:w="2408" w:type="dxa"/>
@@ -6614,12 +6105,6 @@
         </w:tc>
       </w:tr>
       <w:tr>
-        <w:tblPrEx>
-          <w:tblCellMar>
-            <w:top w:w="0" w:type="dxa"/>
-            <w:bottom w:w="0" w:type="dxa"/>
-          </w:tblCellMar>
-        </w:tblPrEx>
         <w:tc>
           <w:tcPr>
             <w:tcW w:w="2408" w:type="dxa"/>
@@ -6652,16 +6137,131 @@
                 <w:lang w:val="it-IT"/>
               </w:rPr>
               <w:lastRenderedPageBreak/>
-              <w:t xml:space="preserve">Verrà </w:t>
-            </w:r>
-            <w:r>
+              <w:t>Verrà somministrato</w:t>
+            </w:r>
+          </w:p>
+        </w:tc>
+        <w:tc>
+          <w:tcPr>
+            <w:tcW w:w="659" w:type="dxa"/>
+            <w:tcBorders>
+              <w:left w:val="single" w:sz="2" w:space="0" w:color="000000"/>
+              <w:bottom w:val="single" w:sz="2" w:space="0" w:color="000000"/>
+            </w:tcBorders>
+            <w:tcMar>
+              <w:top w:w="55" w:type="dxa"/>
+              <w:left w:w="55" w:type="dxa"/>
+              <w:bottom w:w="55" w:type="dxa"/>
+              <w:right w:w="55" w:type="dxa"/>
+            </w:tcMar>
+          </w:tcPr>
+          <w:p>
+            <w:pPr>
+              <w:pStyle w:val="TableContents"/>
+              <w:rPr>
+                <w:rFonts w:ascii="Times New Roman" w:hAnsi="Times New Roman"/>
+                <w:lang w:val="it-IT"/>
+              </w:rPr>
+            </w:pPr>
+            <w:r>
+              <w:rPr>
+                <w:rFonts w:ascii="Times New Roman" w:hAnsi="Times New Roman"/>
+                <w:lang w:val="it-IT"/>
+              </w:rPr>
+              <w:t>A</w:t>
+            </w:r>
+          </w:p>
+        </w:tc>
+        <w:tc>
+          <w:tcPr>
+            <w:tcW w:w="1360" w:type="dxa"/>
+            <w:tcBorders>
+              <w:left w:val="single" w:sz="2" w:space="0" w:color="000000"/>
+              <w:bottom w:val="single" w:sz="2" w:space="0" w:color="000000"/>
+            </w:tcBorders>
+            <w:tcMar>
+              <w:top w:w="55" w:type="dxa"/>
+              <w:left w:w="55" w:type="dxa"/>
+              <w:bottom w:w="55" w:type="dxa"/>
+              <w:right w:w="55" w:type="dxa"/>
+            </w:tcMar>
+          </w:tcPr>
+          <w:p>
+            <w:pPr>
+              <w:pStyle w:val="TableContents"/>
+              <w:rPr>
+                <w:rFonts w:ascii="Times New Roman" w:hAnsi="Times New Roman"/>
+                <w:lang w:val="it-IT"/>
+              </w:rPr>
+            </w:pPr>
+            <w:r>
+              <w:rPr>
+                <w:rFonts w:ascii="Times New Roman" w:hAnsi="Times New Roman"/>
+                <w:lang w:val="it-IT"/>
+              </w:rPr>
+              <w:t>100 000 000</w:t>
+            </w:r>
+          </w:p>
+        </w:tc>
+        <w:tc>
+          <w:tcPr>
+            <w:tcW w:w="5211" w:type="dxa"/>
+            <w:tcBorders>
+              <w:left w:val="single" w:sz="2" w:space="0" w:color="000000"/>
+              <w:bottom w:val="single" w:sz="2" w:space="0" w:color="000000"/>
+              <w:right w:val="single" w:sz="2" w:space="0" w:color="000000"/>
+            </w:tcBorders>
+            <w:tcMar>
+              <w:top w:w="55" w:type="dxa"/>
+              <w:left w:w="55" w:type="dxa"/>
+              <w:bottom w:w="55" w:type="dxa"/>
+              <w:right w:w="55" w:type="dxa"/>
+            </w:tcMar>
+          </w:tcPr>
+          <w:p>
+            <w:pPr>
+              <w:pStyle w:val="TableContents"/>
+              <w:rPr>
+                <w:rFonts w:ascii="Times New Roman" w:hAnsi="Times New Roman"/>
+                <w:lang w:val="it-IT"/>
+              </w:rPr>
+            </w:pPr>
+          </w:p>
+        </w:tc>
+      </w:tr>
+      <w:tr>
+        <w:tc>
+          <w:tcPr>
+            <w:tcW w:w="2408" w:type="dxa"/>
+            <w:tcBorders>
+              <w:left w:val="single" w:sz="2" w:space="0" w:color="000000"/>
+              <w:bottom w:val="single" w:sz="2" w:space="0" w:color="000000"/>
+            </w:tcBorders>
+            <w:tcMar>
+              <w:top w:w="55" w:type="dxa"/>
+              <w:left w:w="55" w:type="dxa"/>
+              <w:bottom w:w="55" w:type="dxa"/>
+              <w:right w:w="55" w:type="dxa"/>
+            </w:tcMar>
+          </w:tcPr>
+          <w:p>
+            <w:pPr>
+              <w:pStyle w:val="TableContents"/>
               <w:rPr>
                 <w:rFonts w:ascii="Times New Roman" w:hAnsi="Times New Roman"/>
                 <w:i/>
                 <w:iCs/>
                 <w:lang w:val="it-IT"/>
               </w:rPr>
-              <w:t>somministrato</w:t>
+            </w:pPr>
+            <w:r>
+              <w:rPr>
+                <w:rFonts w:ascii="Times New Roman" w:hAnsi="Times New Roman"/>
+                <w:i/>
+                <w:iCs/>
+                <w:lang w:val="it-IT"/>
+              </w:rPr>
+              <w:t>Dispone appuntamento</w:t>
             </w:r>
           </w:p>
         </w:tc>
@@ -6754,12 +6354,6 @@
         </w:tc>
       </w:tr>
       <w:tr>
-        <w:tblPrEx>
-          <w:tblCellMar>
-            <w:top w:w="0" w:type="dxa"/>
-            <w:bottom w:w="0" w:type="dxa"/>
-          </w:tblCellMar>
-        </w:tblPrEx>
         <w:tc>
           <w:tcPr>
             <w:tcW w:w="2408" w:type="dxa"/>
@@ -6791,7 +6385,7 @@
                 <w:iCs/>
                 <w:lang w:val="it-IT"/>
               </w:rPr>
-              <w:t>Dispone appuntamento</w:t>
+              <w:t>Afferisce</w:t>
             </w:r>
           </w:p>
         </w:tc>
@@ -6853,7 +6447,7 @@
                 <w:rFonts w:ascii="Times New Roman" w:hAnsi="Times New Roman"/>
                 <w:lang w:val="it-IT"/>
               </w:rPr>
-              <w:t>100 000 000</w:t>
+              <w:t>450 000</w:t>
             </w:r>
           </w:p>
         </w:tc>
@@ -6884,12 +6478,6 @@
         </w:tc>
       </w:tr>
       <w:tr>
-        <w:tblPrEx>
-          <w:tblCellMar>
-            <w:top w:w="0" w:type="dxa"/>
-            <w:bottom w:w="0" w:type="dxa"/>
-          </w:tblCellMar>
-        </w:tblPrEx>
         <w:tc>
           <w:tcPr>
             <w:tcW w:w="2408" w:type="dxa"/>
@@ -6921,7 +6509,7 @@
                 <w:iCs/>
                 <w:lang w:val="it-IT"/>
               </w:rPr>
-              <w:t>Afferisce</w:t>
+              <w:t>Presso</w:t>
             </w:r>
           </w:p>
         </w:tc>
@@ -6983,7 +6571,7 @@
                 <w:rFonts w:ascii="Times New Roman" w:hAnsi="Times New Roman"/>
                 <w:lang w:val="it-IT"/>
               </w:rPr>
-              <w:t>450 000</w:t>
+              <w:t>100 000 000</w:t>
             </w:r>
           </w:p>
         </w:tc>
@@ -7014,12 +6602,6 @@
         </w:tc>
       </w:tr>
       <w:tr>
-        <w:tblPrEx>
-          <w:tblCellMar>
-            <w:top w:w="0" w:type="dxa"/>
-            <w:bottom w:w="0" w:type="dxa"/>
-          </w:tblCellMar>
-        </w:tblPrEx>
         <w:tc>
           <w:tcPr>
             <w:tcW w:w="2408" w:type="dxa"/>
@@ -7051,7 +6633,7 @@
                 <w:iCs/>
                 <w:lang w:val="it-IT"/>
               </w:rPr>
-              <w:t>Presso</w:t>
+              <w:t>Avvenuto</w:t>
             </w:r>
           </w:p>
         </w:tc>
@@ -7113,7 +6695,7 @@
                 <w:rFonts w:ascii="Times New Roman" w:hAnsi="Times New Roman"/>
                 <w:lang w:val="it-IT"/>
               </w:rPr>
-              <w:t>100 000 000</w:t>
+              <w:t>1 100</w:t>
             </w:r>
           </w:p>
         </w:tc>
@@ -7144,12 +6726,6 @@
         </w:tc>
       </w:tr>
       <w:tr>
-        <w:tblPrEx>
-          <w:tblCellMar>
-            <w:top w:w="0" w:type="dxa"/>
-            <w:bottom w:w="0" w:type="dxa"/>
-          </w:tblCellMar>
-        </w:tblPrEx>
         <w:tc>
           <w:tcPr>
             <w:tcW w:w="2408" w:type="dxa"/>
@@ -7181,7 +6757,7 @@
                 <w:iCs/>
                 <w:lang w:val="it-IT"/>
               </w:rPr>
-              <w:t>Avvenuto</w:t>
+              <w:t>Emanato da</w:t>
             </w:r>
           </w:p>
         </w:tc>
@@ -7274,142 +6850,6 @@
         </w:tc>
       </w:tr>
       <w:tr>
-        <w:tblPrEx>
-          <w:tblCellMar>
-            <w:top w:w="0" w:type="dxa"/>
-            <w:bottom w:w="0" w:type="dxa"/>
-          </w:tblCellMar>
-        </w:tblPrEx>
-        <w:tc>
-          <w:tcPr>
-            <w:tcW w:w="2408" w:type="dxa"/>
-            <w:tcBorders>
-              <w:left w:val="single" w:sz="2" w:space="0" w:color="000000"/>
-              <w:bottom w:val="single" w:sz="2" w:space="0" w:color="000000"/>
-            </w:tcBorders>
-            <w:tcMar>
-              <w:top w:w="55" w:type="dxa"/>
-              <w:left w:w="55" w:type="dxa"/>
-              <w:bottom w:w="55" w:type="dxa"/>
-              <w:right w:w="55" w:type="dxa"/>
-            </w:tcMar>
-          </w:tcPr>
-          <w:p>
-            <w:pPr>
-              <w:pStyle w:val="TableContents"/>
-              <w:rPr>
-                <w:rFonts w:ascii="Times New Roman" w:hAnsi="Times New Roman"/>
-                <w:i/>
-                <w:iCs/>
-                <w:lang w:val="it-IT"/>
-              </w:rPr>
-            </w:pPr>
-            <w:r>
-              <w:rPr>
-                <w:rFonts w:ascii="Times New Roman" w:hAnsi="Times New Roman"/>
-                <w:i/>
-                <w:iCs/>
-                <w:lang w:val="it-IT"/>
-              </w:rPr>
-              <w:t>Emanato da</w:t>
-            </w:r>
-          </w:p>
-        </w:tc>
-        <w:tc>
-          <w:tcPr>
-            <w:tcW w:w="659" w:type="dxa"/>
-            <w:tcBorders>
-              <w:left w:val="single" w:sz="2" w:space="0" w:color="000000"/>
-              <w:bottom w:val="single" w:sz="2" w:space="0" w:color="000000"/>
-            </w:tcBorders>
-            <w:tcMar>
-              <w:top w:w="55" w:type="dxa"/>
-              <w:left w:w="55" w:type="dxa"/>
-              <w:bottom w:w="55" w:type="dxa"/>
-              <w:right w:w="55" w:type="dxa"/>
-            </w:tcMar>
-          </w:tcPr>
-          <w:p>
-            <w:pPr>
-              <w:pStyle w:val="TableContents"/>
-              <w:rPr>
-                <w:rFonts w:ascii="Times New Roman" w:hAnsi="Times New Roman"/>
-                <w:lang w:val="it-IT"/>
-              </w:rPr>
-            </w:pPr>
-            <w:r>
-              <w:rPr>
-                <w:rFonts w:ascii="Times New Roman" w:hAnsi="Times New Roman"/>
-                <w:lang w:val="it-IT"/>
-              </w:rPr>
-              <w:t>A</w:t>
-            </w:r>
-          </w:p>
-        </w:tc>
-        <w:tc>
-          <w:tcPr>
-            <w:tcW w:w="1360" w:type="dxa"/>
-            <w:tcBorders>
-              <w:left w:val="single" w:sz="2" w:space="0" w:color="000000"/>
-              <w:bottom w:val="single" w:sz="2" w:space="0" w:color="000000"/>
-            </w:tcBorders>
-            <w:tcMar>
-              <w:top w:w="55" w:type="dxa"/>
-              <w:left w:w="55" w:type="dxa"/>
-              <w:bottom w:w="55" w:type="dxa"/>
-              <w:right w:w="55" w:type="dxa"/>
-            </w:tcMar>
-          </w:tcPr>
-          <w:p>
-            <w:pPr>
-              <w:pStyle w:val="TableContents"/>
-              <w:rPr>
-                <w:rFonts w:ascii="Times New Roman" w:hAnsi="Times New Roman"/>
-                <w:lang w:val="it-IT"/>
-              </w:rPr>
-            </w:pPr>
-            <w:r>
-              <w:rPr>
-                <w:rFonts w:ascii="Times New Roman" w:hAnsi="Times New Roman"/>
-                <w:lang w:val="it-IT"/>
-              </w:rPr>
-              <w:t>1 100</w:t>
-            </w:r>
-          </w:p>
-        </w:tc>
-        <w:tc>
-          <w:tcPr>
-            <w:tcW w:w="5211" w:type="dxa"/>
-            <w:tcBorders>
-              <w:left w:val="single" w:sz="2" w:space="0" w:color="000000"/>
-              <w:bottom w:val="single" w:sz="2" w:space="0" w:color="000000"/>
-              <w:right w:val="single" w:sz="2" w:space="0" w:color="000000"/>
-            </w:tcBorders>
-            <w:tcMar>
-              <w:top w:w="55" w:type="dxa"/>
-              <w:left w:w="55" w:type="dxa"/>
-              <w:bottom w:w="55" w:type="dxa"/>
-              <w:right w:w="55" w:type="dxa"/>
-            </w:tcMar>
-          </w:tcPr>
-          <w:p>
-            <w:pPr>
-              <w:pStyle w:val="TableContents"/>
-              <w:rPr>
-                <w:rFonts w:ascii="Times New Roman" w:hAnsi="Times New Roman"/>
-                <w:lang w:val="it-IT"/>
-              </w:rPr>
-            </w:pPr>
-          </w:p>
-        </w:tc>
-      </w:tr>
-      <w:tr>
-        <w:tblPrEx>
-          <w:tblCellMar>
-            <w:top w:w="0" w:type="dxa"/>
-            <w:bottom w:w="0" w:type="dxa"/>
-          </w:tblCellMar>
-        </w:tblPrEx>
         <w:tc>
           <w:tcPr>
             <w:tcW w:w="2408" w:type="dxa"/>
@@ -7595,12 +7035,6 @@
         <w:gridCol w:w="3214"/>
       </w:tblGrid>
       <w:tr>
-        <w:tblPrEx>
-          <w:tblCellMar>
-            <w:top w:w="0" w:type="dxa"/>
-            <w:bottom w:w="0" w:type="dxa"/>
-          </w:tblCellMar>
-        </w:tblPrEx>
         <w:tc>
           <w:tcPr>
             <w:tcW w:w="3212" w:type="dxa"/>
@@ -7706,12 +7140,6 @@
         </w:tc>
       </w:tr>
       <w:tr>
-        <w:tblPrEx>
-          <w:tblCellMar>
-            <w:top w:w="0" w:type="dxa"/>
-            <w:bottom w:w="0" w:type="dxa"/>
-          </w:tblCellMar>
-        </w:tblPrEx>
         <w:tc>
           <w:tcPr>
             <w:tcW w:w="3212" w:type="dxa"/>
@@ -7739,14 +7167,7 @@
                 <w:rFonts w:ascii="Times New Roman" w:hAnsi="Times New Roman"/>
                 <w:lang w:val="it-IT"/>
               </w:rPr>
-              <w:t xml:space="preserve">Quantità di </w:t>
-            </w:r>
-            <w:r>
-              <w:rPr>
-                <w:rFonts w:ascii="Times New Roman" w:hAnsi="Times New Roman"/>
-                <w:lang w:val="it-IT"/>
-              </w:rPr>
-              <w:t>vaccinazioni effettuate per categoria</w:t>
+              <w:t>Quantità di vaccinazioni effettuate per categoria</w:t>
             </w:r>
           </w:p>
         </w:tc>
@@ -7817,12 +7238,6 @@
         </w:tc>
       </w:tr>
       <w:tr>
-        <w:tblPrEx>
-          <w:tblCellMar>
-            <w:top w:w="0" w:type="dxa"/>
-            <w:bottom w:w="0" w:type="dxa"/>
-          </w:tblCellMar>
-        </w:tblPrEx>
         <w:tc>
           <w:tcPr>
             <w:tcW w:w="3212" w:type="dxa"/>
@@ -7921,12 +7336,6 @@
         </w:tc>
       </w:tr>
       <w:tr>
-        <w:tblPrEx>
-          <w:tblCellMar>
-            <w:top w:w="0" w:type="dxa"/>
-            <w:bottom w:w="0" w:type="dxa"/>
-          </w:tblCellMar>
-        </w:tblPrEx>
         <w:tc>
           <w:tcPr>
             <w:tcW w:w="3212" w:type="dxa"/>
@@ -7954,14 +7363,7 @@
                 <w:rFonts w:ascii="Times New Roman" w:hAnsi="Times New Roman"/>
                 <w:lang w:val="it-IT"/>
               </w:rPr>
-              <w:t xml:space="preserve">Vaccinazioni fatte per ogni vaccino divise per categoria dei cittadini + quante reazioni allergiche sono state </w:t>
-            </w:r>
-            <w:r>
-              <w:rPr>
-                <w:rFonts w:ascii="Times New Roman" w:hAnsi="Times New Roman"/>
-                <w:lang w:val="it-IT"/>
-              </w:rPr>
-              <w:t>riscontrate</w:t>
+              <w:t>Vaccinazioni fatte per ogni vaccino divise per categoria dei cittadini + quante reazioni allergiche sono state riscontrate</w:t>
             </w:r>
           </w:p>
         </w:tc>
@@ -8032,12 +7434,6 @@
         </w:tc>
       </w:tr>
       <w:tr>
-        <w:tblPrEx>
-          <w:tblCellMar>
-            <w:top w:w="0" w:type="dxa"/>
-            <w:bottom w:w="0" w:type="dxa"/>
-          </w:tblCellMar>
-        </w:tblPrEx>
         <w:tc>
           <w:tcPr>
             <w:tcW w:w="3212" w:type="dxa"/>
@@ -8136,12 +7532,6 @@
         </w:tc>
       </w:tr>
       <w:tr>
-        <w:tblPrEx>
-          <w:tblCellMar>
-            <w:top w:w="0" w:type="dxa"/>
-            <w:bottom w:w="0" w:type="dxa"/>
-          </w:tblCellMar>
-        </w:tblPrEx>
         <w:tc>
           <w:tcPr>
             <w:tcW w:w="3212" w:type="dxa"/>
@@ -8240,12 +7630,6 @@
         </w:tc>
       </w:tr>
       <w:tr>
-        <w:tblPrEx>
-          <w:tblCellMar>
-            <w:top w:w="0" w:type="dxa"/>
-            <w:bottom w:w="0" w:type="dxa"/>
-          </w:tblCellMar>
-        </w:tblPrEx>
         <w:tc>
           <w:tcPr>
             <w:tcW w:w="3212" w:type="dxa"/>
@@ -8344,12 +7728,6 @@
         </w:tc>
       </w:tr>
       <w:tr>
-        <w:tblPrEx>
-          <w:tblCellMar>
-            <w:top w:w="0" w:type="dxa"/>
-            <w:bottom w:w="0" w:type="dxa"/>
-          </w:tblCellMar>
-        </w:tblPrEx>
         <w:tc>
           <w:tcPr>
             <w:tcW w:w="3212" w:type="dxa"/>
@@ -8806,14 +8184,7 @@
           <w:rFonts w:ascii="Times New Roman" w:hAnsi="Times New Roman"/>
           <w:lang w:val="it-IT"/>
         </w:rPr>
-        <w:t xml:space="preserve">Tutte le informazioni dei figli sono esprimibili </w:t>
-      </w:r>
-      <w:r>
-        <w:rPr>
-          <w:rFonts w:ascii="Times New Roman" w:hAnsi="Times New Roman"/>
-          <w:lang w:val="it-IT"/>
-        </w:rPr>
-        <w:t>tramite un attributo su Medico, avendo poi cura di controllare la coerenza delle operazioni legali.</w:t>
+        <w:t>Tutte le informazioni dei figli sono esprimibili tramite un attributo su Medico, avendo poi cura di controllare la coerenza delle operazioni legali.</w:t>
       </w:r>
     </w:p>
     <w:p>
@@ -8921,14 +8292,7 @@
           <w:rFonts w:ascii="Times New Roman" w:hAnsi="Times New Roman"/>
           <w:lang w:val="it-IT"/>
         </w:rPr>
-        <w:t>Al posto di una generalizzazione è preferibile un’associazione che costituisce un controllo sulle</w:t>
-      </w:r>
-      <w:r>
-        <w:rPr>
-          <w:rFonts w:ascii="Times New Roman" w:hAnsi="Times New Roman"/>
-          <w:lang w:val="it-IT"/>
-        </w:rPr>
-        <w:t xml:space="preserve"> operazioni del cittadino specializzato.</w:t>
+        <w:t>Al posto di una generalizzazione è preferibile un’associazione che costituisce un controllo sulle operazioni del cittadino specializzato.</w:t>
       </w:r>
     </w:p>
     <w:p>
@@ -9129,14 +8493,7 @@
           <w:rFonts w:ascii="Times New Roman" w:hAnsi="Times New Roman"/>
           <w:lang w:val="it-IT"/>
         </w:rPr>
-        <w:t>Eliminazione della generali</w:t>
-      </w:r>
-      <w:r>
-        <w:rPr>
-          <w:rFonts w:ascii="Times New Roman" w:hAnsi="Times New Roman"/>
-          <w:lang w:val="it-IT"/>
-        </w:rPr>
-        <w:t>zzazione di Vaccino</w:t>
+        <w:t>Eliminazione della generalizzazione di Vaccino</w:t>
       </w:r>
     </w:p>
     <w:p>
@@ -9217,12 +8574,6 @@
         <w:gridCol w:w="3213"/>
       </w:tblGrid>
       <w:tr>
-        <w:tblPrEx>
-          <w:tblCellMar>
-            <w:top w:w="0" w:type="dxa"/>
-            <w:bottom w:w="0" w:type="dxa"/>
-          </w:tblCellMar>
-        </w:tblPrEx>
         <w:tc>
           <w:tcPr>
             <w:tcW w:w="3212" w:type="dxa"/>
@@ -9334,12 +8685,6 @@
         </w:tc>
       </w:tr>
       <w:tr>
-        <w:tblPrEx>
-          <w:tblCellMar>
-            <w:top w:w="0" w:type="dxa"/>
-            <w:bottom w:w="0" w:type="dxa"/>
-          </w:tblCellMar>
-        </w:tblPrEx>
         <w:tc>
           <w:tcPr>
             <w:tcW w:w="3212" w:type="dxa"/>
@@ -9430,25 +8775,12 @@
                 <w:rFonts w:ascii="Times New Roman" w:hAnsi="Times New Roman"/>
                 <w:lang w:val="it-IT"/>
               </w:rPr>
-              <w:t xml:space="preserve">La </w:t>
-            </w:r>
-            <w:r>
-              <w:rPr>
-                <w:rFonts w:ascii="Times New Roman" w:hAnsi="Times New Roman"/>
-                <w:lang w:val="it-IT"/>
-              </w:rPr>
-              <w:t>tipologia dei vaccini viene utilizzata in molte relazioni della base di dati, risulta quindi più efficiente riferirsi ad essa tramite un identificativo numerico</w:t>
+              <w:t>La tipologia dei vaccini viene utilizzata in molte relazioni della base di dati, risulta quindi più efficiente riferirsi ad essa tramite un identificativo numerico</w:t>
             </w:r>
           </w:p>
         </w:tc>
       </w:tr>
       <w:tr>
-        <w:tblPrEx>
-          <w:tblCellMar>
-            <w:top w:w="0" w:type="dxa"/>
-            <w:bottom w:w="0" w:type="dxa"/>
-          </w:tblCellMar>
-        </w:tblPrEx>
         <w:tc>
           <w:tcPr>
             <w:tcW w:w="3212" w:type="dxa"/>
@@ -9543,25 +8875,12 @@
                 <w:rFonts w:ascii="Times New Roman" w:hAnsi="Times New Roman"/>
                 <w:lang w:val="it-IT"/>
               </w:rPr>
-              <w:t xml:space="preserve">Identificativo aggiunto manualmente per evitare una chiave che </w:t>
-            </w:r>
-            <w:r>
-              <w:rPr>
-                <w:rFonts w:ascii="Times New Roman" w:hAnsi="Times New Roman"/>
-                <w:lang w:val="it-IT"/>
-              </w:rPr>
-              <w:t>comprendesse quasi tutti gli attributi dell’entità</w:t>
+              <w:t>Identificativo aggiunto manualmente per evitare una chiave che comprendesse quasi tutti gli attributi dell’entità</w:t>
             </w:r>
           </w:p>
         </w:tc>
       </w:tr>
       <w:tr>
-        <w:tblPrEx>
-          <w:tblCellMar>
-            <w:top w:w="0" w:type="dxa"/>
-            <w:bottom w:w="0" w:type="dxa"/>
-          </w:tblCellMar>
-        </w:tblPrEx>
         <w:tc>
           <w:tcPr>
             <w:tcW w:w="3212" w:type="dxa"/>
@@ -9662,12 +8981,6 @@
         </w:tc>
       </w:tr>
       <w:tr>
-        <w:tblPrEx>
-          <w:tblCellMar>
-            <w:top w:w="0" w:type="dxa"/>
-            <w:bottom w:w="0" w:type="dxa"/>
-          </w:tblCellMar>
-        </w:tblPrEx>
         <w:tc>
           <w:tcPr>
             <w:tcW w:w="3212" w:type="dxa"/>
@@ -9777,12 +9090,6 @@
         </w:tc>
       </w:tr>
       <w:tr>
-        <w:tblPrEx>
-          <w:tblCellMar>
-            <w:top w:w="0" w:type="dxa"/>
-            <w:bottom w:w="0" w:type="dxa"/>
-          </w:tblCellMar>
-        </w:tblPrEx>
         <w:tc>
           <w:tcPr>
             <w:tcW w:w="3212" w:type="dxa"/>
@@ -9883,12 +9190,6 @@
         </w:tc>
       </w:tr>
       <w:tr>
-        <w:tblPrEx>
-          <w:tblCellMar>
-            <w:top w:w="0" w:type="dxa"/>
-            <w:bottom w:w="0" w:type="dxa"/>
-          </w:tblCellMar>
-        </w:tblPrEx>
         <w:tc>
           <w:tcPr>
             <w:tcW w:w="3212" w:type="dxa"/>
@@ -9989,12 +9290,6 @@
         </w:tc>
       </w:tr>
       <w:tr>
-        <w:tblPrEx>
-          <w:tblCellMar>
-            <w:top w:w="0" w:type="dxa"/>
-            <w:bottom w:w="0" w:type="dxa"/>
-          </w:tblCellMar>
-        </w:tblPrEx>
         <w:tc>
           <w:tcPr>
             <w:tcW w:w="3212" w:type="dxa"/>
@@ -10089,14 +9384,7 @@
                 <w:rFonts w:ascii="Times New Roman" w:hAnsi="Times New Roman"/>
                 <w:lang w:val="it-IT"/>
               </w:rPr>
-              <w:t xml:space="preserve">Per non appesantire troppo le relazioni che </w:t>
-            </w:r>
-            <w:r>
-              <w:rPr>
-                <w:rFonts w:ascii="Times New Roman" w:hAnsi="Times New Roman"/>
-                <w:lang w:val="it-IT"/>
-              </w:rPr>
-              <w:t>fanno riferimento a centro vaccinale è opportuno introdurre un identificativo</w:t>
+              <w:t>Per non appesantire troppo le relazioni che fanno riferimento a centro vaccinale è opportuno introdurre un identificativo</w:t>
             </w:r>
           </w:p>
         </w:tc>
@@ -10176,21 +9464,7 @@
           <w:rFonts w:ascii="Times New Roman" w:hAnsi="Times New Roman"/>
           <w:lang w:val="it-IT"/>
         </w:rPr>
-        <w:t xml:space="preserve">- Un cittadino può avere appuntamenti vaccinali solo per centri della sua città </w:t>
-      </w:r>
-      <w:r>
-        <w:rPr>
-          <w:rFonts w:ascii="Times New Roman" w:hAnsi="Times New Roman"/>
-          <w:lang w:val="it-IT"/>
-        </w:rPr>
-        <w:t>che possiedono dosi del tipo di vaccino a cui può</w:t>
-      </w:r>
-      <w:r>
-        <w:rPr>
-          <w:rFonts w:ascii="Times New Roman" w:hAnsi="Times New Roman"/>
-          <w:lang w:val="it-IT"/>
-        </w:rPr>
-        <w:t xml:space="preserve"> accedere</w:t>
+        <w:t>- Un cittadino può avere appuntamenti vaccinali solo per centri della sua città che possiedono dosi del tipo di vaccino a cui può accedere</w:t>
       </w:r>
     </w:p>
     <w:p>
@@ -10271,14 +9545,7 @@
           <w:rFonts w:ascii="Times New Roman" w:hAnsi="Times New Roman"/>
           <w:lang w:val="it-IT"/>
         </w:rPr>
-        <w:t>, gli altri possono ri</w:t>
-      </w:r>
-      <w:r>
-        <w:rPr>
-          <w:rFonts w:ascii="Times New Roman" w:hAnsi="Times New Roman"/>
-          <w:lang w:val="it-IT"/>
-        </w:rPr>
-        <w:t xml:space="preserve">cevere solo vaccini con nome </w:t>
+        <w:t xml:space="preserve">, gli altri possono ricevere solo vaccini con nome </w:t>
       </w:r>
       <w:proofErr w:type="spellStart"/>
       <w:r>
@@ -10391,14 +9658,7 @@
           <w:rFonts w:ascii="Times New Roman" w:hAnsi="Times New Roman"/>
           <w:lang w:val="it-IT"/>
         </w:rPr>
-        <w:t xml:space="preserve"> e Telefono sono valorizzati</w:t>
-      </w:r>
-      <w:r>
-        <w:rPr>
-          <w:rFonts w:ascii="Times New Roman" w:hAnsi="Times New Roman"/>
-          <w:lang w:val="it-IT"/>
-        </w:rPr>
-        <w:t xml:space="preserve"> in mutua esclusione</w:t>
+        <w:t xml:space="preserve"> e Telefono sono valorizzati in mutua esclusione</w:t>
       </w:r>
     </w:p>
     <w:p>
@@ -10573,37 +9833,23 @@
           <w:rFonts w:ascii="Times New Roman" w:hAnsi="Times New Roman" w:cs="Times New Roman"/>
           <w:lang w:val="it-IT"/>
         </w:rPr>
-        <w:t xml:space="preserve">, Nome, Cognome, Età, Email*, Cellulare*, </w:t>
-      </w:r>
+        <w:t xml:space="preserve">, Nome, Cognome, Età, Email*, Cellulare*, Indirizzo, Città, </w:t>
+      </w:r>
+      <w:proofErr w:type="spellStart"/>
       <w:r>
         <w:rPr>
           <w:rFonts w:ascii="Times New Roman" w:hAnsi="Times New Roman" w:cs="Times New Roman"/>
           <w:lang w:val="it-IT"/>
         </w:rPr>
-        <w:t xml:space="preserve">Indirizzo, Città, </w:t>
-      </w:r>
-      <w:proofErr w:type="spellStart"/>
+        <w:t>PrecedentePositività</w:t>
+      </w:r>
+      <w:proofErr w:type="spellEnd"/>
       <w:r>
         <w:rPr>
           <w:rFonts w:ascii="Times New Roman" w:hAnsi="Times New Roman" w:cs="Times New Roman"/>
           <w:lang w:val="it-IT"/>
         </w:rPr>
-        <w:t>PrecedentePositività</w:t>
-      </w:r>
-      <w:proofErr w:type="spellEnd"/>
-      <w:r>
-        <w:rPr>
-          <w:rFonts w:ascii="Times New Roman" w:hAnsi="Times New Roman" w:cs="Times New Roman"/>
-          <w:lang w:val="it-IT"/>
-        </w:rPr>
-        <w:t>, Tipo</w:t>
-      </w:r>
-      <w:r>
-        <w:rPr>
-          <w:rFonts w:ascii="Times New Roman" w:hAnsi="Times New Roman" w:cs="Times New Roman"/>
-          <w:lang w:val="it-IT"/>
-        </w:rPr>
-        <w:t>)</w:t>
+        <w:t>, Tipo)</w:t>
       </w:r>
     </w:p>
     <w:p>
@@ -10807,6 +10053,13 @@
           <w:rFonts w:ascii="Times New Roman" w:hAnsi="Times New Roman" w:cs="Times New Roman"/>
           <w:lang w:val="it-IT"/>
         </w:rPr>
+        <w:t>, Tipo</w:t>
+      </w:r>
+      <w:r>
+        <w:rPr>
+          <w:rFonts w:ascii="Times New Roman" w:hAnsi="Times New Roman" w:cs="Times New Roman"/>
+          <w:lang w:val="it-IT"/>
+        </w:rPr>
         <w:t>)</w:t>
       </w:r>
     </w:p>
@@ -10840,13 +10093,22 @@
           <w:rFonts w:ascii="Times New Roman" w:hAnsi="Times New Roman" w:cs="Times New Roman"/>
           <w:lang w:val="it-IT"/>
         </w:rPr>
-        <w:t>, Nome</w:t>
-      </w:r>
+        <w:t xml:space="preserve">, Nome, </w:t>
+      </w:r>
+      <w:proofErr w:type="spellStart"/>
       <w:r>
         <w:rPr>
           <w:rFonts w:ascii="Times New Roman" w:hAnsi="Times New Roman" w:cs="Times New Roman"/>
           <w:lang w:val="it-IT"/>
         </w:rPr>
+        <w:t>EtàMin</w:t>
+      </w:r>
+      <w:proofErr w:type="spellEnd"/>
+      <w:r>
+        <w:rPr>
+          <w:rFonts w:ascii="Times New Roman" w:hAnsi="Times New Roman" w:cs="Times New Roman"/>
+          <w:lang w:val="it-IT"/>
+        </w:rPr>
         <w:t xml:space="preserve">, </w:t>
       </w:r>
       <w:proofErr w:type="spellStart"/>
@@ -10855,7 +10117,7 @@
           <w:rFonts w:ascii="Times New Roman" w:hAnsi="Times New Roman" w:cs="Times New Roman"/>
           <w:lang w:val="it-IT"/>
         </w:rPr>
-        <w:t>EtàMin</w:t>
+        <w:t>EtàMax</w:t>
       </w:r>
       <w:proofErr w:type="spellEnd"/>
       <w:r>
@@ -10863,30 +10125,7 @@
           <w:rFonts w:ascii="Times New Roman" w:hAnsi="Times New Roman" w:cs="Times New Roman"/>
           <w:lang w:val="it-IT"/>
         </w:rPr>
-        <w:t xml:space="preserve">, </w:t>
-      </w:r>
-      <w:proofErr w:type="spellStart"/>
-      <w:r>
-        <w:rPr>
-          <w:rFonts w:ascii="Times New Roman" w:hAnsi="Times New Roman" w:cs="Times New Roman"/>
-          <w:lang w:val="it-IT"/>
-        </w:rPr>
-        <w:t>EtàMax</w:t>
-      </w:r>
-      <w:proofErr w:type="spellEnd"/>
-      <w:r>
-        <w:rPr>
-          <w:rFonts w:ascii="Times New Roman" w:hAnsi="Times New Roman" w:cs="Times New Roman"/>
-          <w:lang w:val="it-IT"/>
-        </w:rPr>
-        <w:t>, E</w:t>
-      </w:r>
-      <w:r>
-        <w:rPr>
-          <w:rFonts w:ascii="Times New Roman" w:hAnsi="Times New Roman" w:cs="Times New Roman"/>
-          <w:lang w:val="it-IT"/>
-        </w:rPr>
-        <w:t xml:space="preserve">fficacia, </w:t>
+        <w:t xml:space="preserve">, Efficacia, </w:t>
       </w:r>
       <w:proofErr w:type="spellStart"/>
       <w:r>
@@ -11068,8 +10307,6 @@
       <w:r>
         <w:rPr>
           <w:rFonts w:ascii="Times New Roman" w:hAnsi="Times New Roman" w:cs="Times New Roman"/>
-          <w:b/>
-          <w:bCs/>
           <w:lang w:val="it-IT"/>
         </w:rPr>
         <w:t>Cittadino</w:t>
@@ -11080,41 +10317,6 @@
           <w:lang w:val="it-IT"/>
         </w:rPr>
         <w:t>)</w:t>
-      </w:r>
-      <w:r>
-        <w:rPr>
-          <w:rFonts w:ascii="Times New Roman" w:hAnsi="Times New Roman" w:cs="Times New Roman"/>
-          <w:lang w:val="it-IT"/>
-        </w:rPr>
-        <w:tab/>
-        <w:t>//secondo me è sbagliato</w:t>
-      </w:r>
-    </w:p>
-    <w:p>
-      <w:pPr>
-        <w:pStyle w:val="Standard"/>
-        <w:spacing w:before="114" w:after="114" w:line="240" w:lineRule="auto"/>
-        <w:rPr>
-          <w:lang w:val="it-IT"/>
-        </w:rPr>
-      </w:pPr>
-      <w:r>
-        <w:rPr>
-          <w:rFonts w:ascii="Times New Roman" w:hAnsi="Times New Roman" w:cs="Times New Roman"/>
-          <w:b/>
-          <w:bCs/>
-          <w:lang w:val="it-IT"/>
-        </w:rPr>
-        <w:t>// riscontro allergico e dic</w:t>
-      </w:r>
-      <w:r>
-        <w:rPr>
-          <w:rFonts w:ascii="Times New Roman" w:hAnsi="Times New Roman" w:cs="Times New Roman"/>
-          <w:b/>
-          <w:bCs/>
-          <w:lang w:val="it-IT"/>
-        </w:rPr>
-        <w:t>hiara allergia vanno cancellate con uno snap (?)</w:t>
       </w:r>
     </w:p>
     <w:p>
@@ -11164,6 +10366,13 @@
           <w:lang w:val="it-IT"/>
         </w:rPr>
         <w:t>, Lotto</w:t>
+      </w:r>
+      <w:r>
+        <w:rPr>
+          <w:rFonts w:ascii="Times New Roman" w:hAnsi="Times New Roman" w:cs="Times New Roman"/>
+          <w:lang w:val="it-IT"/>
+        </w:rPr>
+        <w:t>, Tipo</w:t>
       </w:r>
       <w:r>
         <w:rPr>
@@ -11355,14 +10564,57 @@
           <w:rFonts w:ascii="Times New Roman" w:hAnsi="Times New Roman" w:cs="Times New Roman"/>
           <w:lang w:val="it-IT"/>
         </w:rPr>
-        <w:t>CentroVaccinal</w:t>
-      </w:r>
+        <w:t>CentroVaccinale</w:t>
+      </w:r>
+      <w:proofErr w:type="spellEnd"/>
       <w:r>
         <w:rPr>
           <w:rFonts w:ascii="Times New Roman" w:hAnsi="Times New Roman" w:cs="Times New Roman"/>
           <w:lang w:val="it-IT"/>
         </w:rPr>
-        <w:t>e</w:t>
+        <w:t>) referenzia CENTRO VACCINALE(Id)</w:t>
+      </w:r>
+    </w:p>
+    <w:p>
+      <w:pPr>
+        <w:pStyle w:val="Standard"/>
+        <w:spacing w:before="114" w:after="114" w:line="240" w:lineRule="auto"/>
+        <w:rPr>
+          <w:rFonts w:ascii="Times New Roman" w:hAnsi="Times New Roman" w:cs="Times New Roman"/>
+          <w:lang w:val="it-IT"/>
+        </w:rPr>
+      </w:pPr>
+      <w:r>
+        <w:rPr>
+          <w:rFonts w:ascii="Times New Roman" w:hAnsi="Times New Roman" w:cs="Times New Roman"/>
+          <w:lang w:val="it-IT"/>
+        </w:rPr>
+        <w:t>APPUNTAMENTO VACCINALE(Lotto) referenzia LOTTO(Id)</w:t>
+      </w:r>
+    </w:p>
+    <w:p>
+      <w:pPr>
+        <w:pStyle w:val="Standard"/>
+        <w:spacing w:before="114" w:after="114" w:line="240" w:lineRule="auto"/>
+        <w:rPr>
+          <w:rFonts w:ascii="Times New Roman" w:hAnsi="Times New Roman" w:cs="Times New Roman"/>
+          <w:lang w:val="it-IT"/>
+        </w:rPr>
+      </w:pPr>
+      <w:r>
+        <w:rPr>
+          <w:rFonts w:ascii="Times New Roman" w:hAnsi="Times New Roman" w:cs="Times New Roman"/>
+          <w:lang w:val="it-IT"/>
+        </w:rPr>
+        <w:t>MEDICO(</w:t>
+      </w:r>
+      <w:proofErr w:type="spellStart"/>
+      <w:r>
+        <w:rPr>
+          <w:rFonts w:ascii="Times New Roman" w:hAnsi="Times New Roman" w:cs="Times New Roman"/>
+          <w:lang w:val="it-IT"/>
+        </w:rPr>
+        <w:t>CentroVaccinale</w:t>
       </w:r>
       <w:proofErr w:type="spellEnd"/>
       <w:r>
@@ -11387,7 +10639,7 @@
           <w:rFonts w:ascii="Times New Roman" w:hAnsi="Times New Roman" w:cs="Times New Roman"/>
           <w:lang w:val="it-IT"/>
         </w:rPr>
-        <w:t>APPUNTAMENTO VACCINALE(Lotto) referenzia LOTTO(Id)</w:t>
+        <w:t>MEDICO(CF) referenzia CITTADINO(CF)</w:t>
       </w:r>
     </w:p>
     <w:p>
@@ -11404,7 +10656,7 @@
           <w:rFonts w:ascii="Times New Roman" w:hAnsi="Times New Roman" w:cs="Times New Roman"/>
           <w:lang w:val="it-IT"/>
         </w:rPr>
-        <w:t>MEDICO(</w:t>
+        <w:t>POSSIEDE DOSI(</w:t>
       </w:r>
       <w:proofErr w:type="spellStart"/>
       <w:r>
@@ -11437,31 +10689,40 @@
           <w:rFonts w:ascii="Times New Roman" w:hAnsi="Times New Roman" w:cs="Times New Roman"/>
           <w:lang w:val="it-IT"/>
         </w:rPr>
-        <w:t>MEDICO(CF) referenzia CITTADINO(CF)</w:t>
-      </w:r>
-    </w:p>
-    <w:p>
-      <w:pPr>
-        <w:pStyle w:val="Standard"/>
-        <w:spacing w:before="114" w:after="114" w:line="240" w:lineRule="auto"/>
+        <w:t>POSSIEDE DOSI(</w:t>
+      </w:r>
+      <w:proofErr w:type="spellStart"/>
+      <w:r>
         <w:rPr>
           <w:rFonts w:ascii="Times New Roman" w:hAnsi="Times New Roman" w:cs="Times New Roman"/>
           <w:lang w:val="it-IT"/>
         </w:rPr>
-      </w:pPr>
+        <w:t>TipoVaccino</w:t>
+      </w:r>
+      <w:proofErr w:type="spellEnd"/>
       <w:r>
         <w:rPr>
           <w:rFonts w:ascii="Times New Roman" w:hAnsi="Times New Roman" w:cs="Times New Roman"/>
           <w:lang w:val="it-IT"/>
         </w:rPr>
-        <w:t xml:space="preserve">POSSIEDE </w:t>
-      </w:r>
-      <w:r>
+        <w:t>) referenzia TIPO VACCINO(Nome)</w:t>
+      </w:r>
+    </w:p>
+    <w:p>
+      <w:pPr>
+        <w:pStyle w:val="Standard"/>
+        <w:spacing w:before="114" w:after="114" w:line="240" w:lineRule="auto"/>
         <w:rPr>
           <w:rFonts w:ascii="Times New Roman" w:hAnsi="Times New Roman" w:cs="Times New Roman"/>
           <w:lang w:val="it-IT"/>
         </w:rPr>
-        <w:t>DOSI(</w:t>
+      </w:pPr>
+      <w:r>
+        <w:rPr>
+          <w:rFonts w:ascii="Times New Roman" w:hAnsi="Times New Roman" w:cs="Times New Roman"/>
+          <w:lang w:val="it-IT"/>
+        </w:rPr>
+        <w:t>LOTTO(</w:t>
       </w:r>
       <w:proofErr w:type="spellStart"/>
       <w:r>
@@ -11469,7 +10730,7 @@
           <w:rFonts w:ascii="Times New Roman" w:hAnsi="Times New Roman" w:cs="Times New Roman"/>
           <w:lang w:val="it-IT"/>
         </w:rPr>
-        <w:t>CentroVaccinale</w:t>
+        <w:t>TipoVaccino</w:t>
       </w:r>
       <w:proofErr w:type="spellEnd"/>
       <w:r>
@@ -11477,191 +10738,8 @@
           <w:rFonts w:ascii="Times New Roman" w:hAnsi="Times New Roman" w:cs="Times New Roman"/>
           <w:lang w:val="it-IT"/>
         </w:rPr>
-        <w:t>) referenzia CENTRO VACCINALE(Id)</w:t>
-      </w:r>
-    </w:p>
-    <w:p>
-      <w:pPr>
-        <w:pStyle w:val="Standard"/>
-        <w:spacing w:before="114" w:after="114" w:line="240" w:lineRule="auto"/>
-        <w:rPr>
-          <w:rFonts w:ascii="Times New Roman" w:hAnsi="Times New Roman" w:cs="Times New Roman"/>
-          <w:lang w:val="it-IT"/>
-        </w:rPr>
-      </w:pPr>
-      <w:r>
-        <w:rPr>
-          <w:rFonts w:ascii="Times New Roman" w:hAnsi="Times New Roman" w:cs="Times New Roman"/>
-          <w:lang w:val="it-IT"/>
-        </w:rPr>
-        <w:t>POSSIEDE DOSI(</w:t>
-      </w:r>
-      <w:proofErr w:type="spellStart"/>
-      <w:r>
-        <w:rPr>
-          <w:rFonts w:ascii="Times New Roman" w:hAnsi="Times New Roman" w:cs="Times New Roman"/>
-          <w:lang w:val="it-IT"/>
-        </w:rPr>
-        <w:t>TipoVaccino</w:t>
-      </w:r>
-      <w:proofErr w:type="spellEnd"/>
-      <w:r>
-        <w:rPr>
-          <w:rFonts w:ascii="Times New Roman" w:hAnsi="Times New Roman" w:cs="Times New Roman"/>
-          <w:lang w:val="it-IT"/>
-        </w:rPr>
         <w:t>) referenzia TIPO VACCINO(Nome)</w:t>
       </w:r>
-    </w:p>
-    <w:p>
-      <w:pPr>
-        <w:pStyle w:val="Standard"/>
-        <w:spacing w:before="114" w:after="114" w:line="240" w:lineRule="auto"/>
-        <w:rPr>
-          <w:rFonts w:ascii="Times New Roman" w:hAnsi="Times New Roman" w:cs="Times New Roman"/>
-          <w:lang w:val="it-IT"/>
-        </w:rPr>
-      </w:pPr>
-      <w:r>
-        <w:rPr>
-          <w:rFonts w:ascii="Times New Roman" w:hAnsi="Times New Roman" w:cs="Times New Roman"/>
-          <w:lang w:val="it-IT"/>
-        </w:rPr>
-        <w:t>LOTTO(</w:t>
-      </w:r>
-      <w:proofErr w:type="spellStart"/>
-      <w:r>
-        <w:rPr>
-          <w:rFonts w:ascii="Times New Roman" w:hAnsi="Times New Roman" w:cs="Times New Roman"/>
-          <w:lang w:val="it-IT"/>
-        </w:rPr>
-        <w:t>TipoVaccino</w:t>
-      </w:r>
-      <w:proofErr w:type="spellEnd"/>
-      <w:r>
-        <w:rPr>
-          <w:rFonts w:ascii="Times New Roman" w:hAnsi="Times New Roman" w:cs="Times New Roman"/>
-          <w:lang w:val="it-IT"/>
-        </w:rPr>
-        <w:t>) referenzia TIPO VACCINO(Nome)</w:t>
-      </w:r>
-    </w:p>
-    <w:p>
-      <w:pPr>
-        <w:pStyle w:val="Standard"/>
-        <w:spacing w:before="114" w:after="114" w:line="240" w:lineRule="auto"/>
-        <w:rPr>
-          <w:rFonts w:ascii="Times New Roman" w:hAnsi="Times New Roman" w:cs="Times New Roman"/>
-          <w:lang w:val="it-IT"/>
-        </w:rPr>
-      </w:pPr>
-    </w:p>
-    <w:p>
-      <w:pPr>
-        <w:pStyle w:val="Standard"/>
-        <w:spacing w:before="114" w:after="114" w:line="240" w:lineRule="auto"/>
-        <w:rPr>
-          <w:rFonts w:ascii="Times New Roman" w:hAnsi="Times New Roman" w:cs="Times New Roman"/>
-          <w:lang w:val="it-IT"/>
-        </w:rPr>
-      </w:pPr>
-    </w:p>
-    <w:p>
-      <w:pPr>
-        <w:pStyle w:val="Standard"/>
-        <w:spacing w:before="114" w:after="114" w:line="240" w:lineRule="auto"/>
-        <w:rPr>
-          <w:rFonts w:ascii="Times New Roman" w:hAnsi="Times New Roman" w:cs="Times New Roman"/>
-          <w:lang w:val="it-IT"/>
-        </w:rPr>
-      </w:pPr>
-      <w:proofErr w:type="gramStart"/>
-      <w:r>
-        <w:rPr>
-          <w:rFonts w:ascii="Times New Roman" w:hAnsi="Times New Roman" w:cs="Times New Roman"/>
-          <w:lang w:val="it-IT"/>
-        </w:rPr>
-        <w:t>DICHIARA(</w:t>
-      </w:r>
-      <w:proofErr w:type="gramEnd"/>
-      <w:r>
-        <w:rPr>
-          <w:rFonts w:ascii="Times New Roman" w:hAnsi="Times New Roman" w:cs="Times New Roman"/>
-          <w:lang w:val="it-IT"/>
-        </w:rPr>
-        <w:t>pippo, lattosio)</w:t>
-      </w:r>
-    </w:p>
-    <w:p>
-      <w:pPr>
-        <w:pStyle w:val="Standard"/>
-        <w:spacing w:before="114" w:after="114" w:line="240" w:lineRule="auto"/>
-        <w:rPr>
-          <w:rFonts w:ascii="Times New Roman" w:hAnsi="Times New Roman" w:cs="Times New Roman"/>
-          <w:lang w:val="it-IT"/>
-        </w:rPr>
-      </w:pPr>
-      <w:proofErr w:type="gramStart"/>
-      <w:r>
-        <w:rPr>
-          <w:rFonts w:ascii="Times New Roman" w:hAnsi="Times New Roman" w:cs="Times New Roman"/>
-          <w:lang w:val="it-IT"/>
-        </w:rPr>
-        <w:t>DICHIARA(</w:t>
-      </w:r>
-      <w:proofErr w:type="gramEnd"/>
-      <w:r>
-        <w:rPr>
-          <w:rFonts w:ascii="Times New Roman" w:hAnsi="Times New Roman" w:cs="Times New Roman"/>
-          <w:lang w:val="it-IT"/>
-        </w:rPr>
-        <w:t>pippo, glutammato)</w:t>
-      </w:r>
-    </w:p>
-    <w:p>
-      <w:pPr>
-        <w:pStyle w:val="Standard"/>
-        <w:spacing w:before="114" w:after="114" w:line="240" w:lineRule="auto"/>
-        <w:rPr>
-          <w:rFonts w:ascii="Times New Roman" w:hAnsi="Times New Roman" w:cs="Times New Roman"/>
-          <w:lang w:val="it-IT"/>
-        </w:rPr>
-      </w:pPr>
-      <w:proofErr w:type="gramStart"/>
-      <w:r>
-        <w:rPr>
-          <w:rFonts w:ascii="Times New Roman" w:hAnsi="Times New Roman" w:cs="Times New Roman"/>
-          <w:lang w:val="it-IT"/>
-        </w:rPr>
-        <w:t>DICHIARA(</w:t>
-      </w:r>
-      <w:proofErr w:type="spellStart"/>
-      <w:proofErr w:type="gramEnd"/>
-      <w:r>
-        <w:rPr>
-          <w:rFonts w:ascii="Times New Roman" w:hAnsi="Times New Roman" w:cs="Times New Roman"/>
-          <w:lang w:val="it-IT"/>
-        </w:rPr>
-        <w:t>pluto</w:t>
-      </w:r>
-      <w:proofErr w:type="spellEnd"/>
-      <w:r>
-        <w:rPr>
-          <w:rFonts w:ascii="Times New Roman" w:hAnsi="Times New Roman" w:cs="Times New Roman"/>
-          <w:lang w:val="it-IT"/>
-        </w:rPr>
-        <w:t>, lattoso)</w:t>
-      </w:r>
-    </w:p>
-    <w:p>
-      <w:pPr>
-        <w:pStyle w:val="Standard"/>
-        <w:spacing w:before="114" w:after="114" w:line="240" w:lineRule="auto"/>
-        <w:rPr>
-          <w:rFonts w:ascii="Times New Roman" w:hAnsi="Times New Roman" w:cs="Times New Roman"/>
-          <w:lang w:val="it-IT"/>
-        </w:rPr>
-      </w:pPr>
     </w:p>
     <w:p>
       <w:pPr>
@@ -11881,16 +10959,7 @@
           <w:lang w:val="it-IT"/>
         </w:rPr>
         <w:lastRenderedPageBreak/>
-        <w:t xml:space="preserve">3.2 DML di popolamento di tutte le </w:t>
-      </w:r>
-      <w:r>
-        <w:rPr>
-          <w:rFonts w:ascii="Times New Roman" w:hAnsi="Times New Roman"/>
-          <w:sz w:val="28"/>
-          <w:szCs w:val="28"/>
-          <w:lang w:val="it-IT"/>
-        </w:rPr>
-        <w:t>tabelle del database</w:t>
+        <w:t>3.2 DML di popolamento di tutte le tabelle del database</w:t>
       </w:r>
     </w:p>
     <w:p>

</xml_diff>

<commit_message>
revisione + fine insert.sql
ho ricontrollato (non smetterò MAI di farlo, sappilo) il file del progetto, fatto piccole modifiche minori, in teoria manca solo la generalizzazione di cittadino e il copia incolla del file sql

per la parte di sql ho aggiunto un controllo alla creazione delle tabelle, aggiunto l'id a medico e in teoria ho finito il file insert (dovrebbe essere coerente con tutti i vincoli)

l'ultimo file da fare è edit.sql, dove dobbiamo provare a inserire, togliere e modificare i valori delle tabelle, ma per quello prima dobbiamo mettere gli on update, on delete, on alter
</commit_message>
<xml_diff>
--- a/ProjGiorgio.docx
+++ b/ProjGiorgio.docx
@@ -3089,23 +3089,6 @@
     <w:p>
       <w:pPr>
         <w:pStyle w:val="Standard"/>
-        <w:spacing w:before="114" w:after="114" w:line="240" w:lineRule="auto"/>
-        <w:rPr>
-          <w:rFonts w:ascii="Times New Roman" w:hAnsi="Times New Roman"/>
-          <w:lang w:val="it-IT"/>
-        </w:rPr>
-      </w:pPr>
-      <w:r>
-        <w:rPr>
-          <w:rFonts w:ascii="Times New Roman" w:hAnsi="Times New Roman"/>
-          <w:lang w:val="it-IT"/>
-        </w:rPr>
-        <w:t>- Un medico non può somministrarsi autonomamente la dose di vaccino</w:t>
-      </w:r>
-    </w:p>
-    <w:p>
-      <w:pPr>
-        <w:pStyle w:val="Standard"/>
         <w:pageBreakBefore/>
         <w:spacing w:before="114" w:after="114" w:line="240" w:lineRule="auto"/>
         <w:rPr>
@@ -7716,14 +7699,7 @@
           <w:rFonts w:ascii="Times New Roman" w:hAnsi="Times New Roman" w:cs="Times New Roman"/>
           <w:lang w:val="it-IT"/>
         </w:rPr>
-        <w:t xml:space="preserve">CARD(REPORT) = </w:t>
-      </w:r>
-      <w:r>
-        <w:rPr>
-          <w:rFonts w:ascii="Times New Roman" w:hAnsi="Times New Roman" w:cs="Times New Roman"/>
-          <w:lang w:val="it-IT"/>
-        </w:rPr>
-        <w:t>1 100</w:t>
+        <w:t>CARD(REPORT) = 1 100</w:t>
       </w:r>
     </w:p>
     <w:p>
@@ -8362,23 +8338,92 @@
       </w:pPr>
       <w:r>
         <w:rPr>
+          <w:rFonts w:ascii="Times New Roman" w:hAnsi="Times New Roman"/>
+          <w:lang w:val="it-IT"/>
+        </w:rPr>
+        <w:lastRenderedPageBreak/>
+        <w:t>Eliminazione della generalizzazione di Cittadino</w:t>
+      </w:r>
+    </w:p>
+    <w:p>
+      <w:pPr>
+        <w:pStyle w:val="Standard"/>
+        <w:spacing w:before="114" w:after="114" w:line="240" w:lineRule="auto"/>
+        <w:rPr>
+          <w:rFonts w:ascii="Times New Roman" w:hAnsi="Times New Roman"/>
+          <w:lang w:val="it-IT"/>
+        </w:rPr>
+      </w:pPr>
+      <w:r>
+        <w:rPr>
           <w:noProof/>
           <w:lang w:val="it-IT" w:eastAsia="it-IT" w:bidi="ar-SA"/>
         </w:rPr>
-        <w:lastRenderedPageBreak/>
+        <w:t>TODO AGGIUNGERE</w:t>
+      </w:r>
+    </w:p>
+    <w:p>
+      <w:pPr>
+        <w:pStyle w:val="Standard"/>
+        <w:spacing w:before="114" w:after="114" w:line="240" w:lineRule="auto"/>
+        <w:rPr>
+          <w:rFonts w:ascii="Times New Roman" w:hAnsi="Times New Roman"/>
+          <w:lang w:val="it-IT"/>
+        </w:rPr>
+      </w:pPr>
+      <w:r>
+        <w:rPr>
+          <w:rFonts w:ascii="Times New Roman" w:hAnsi="Times New Roman"/>
+          <w:lang w:val="it-IT"/>
+        </w:rPr>
+        <w:t>I figli di Cittadino sono accorpabili al genitore aggiungendo un attributo che mantiene l’informazione sulla categoria di cittadino.</w:t>
+      </w:r>
+    </w:p>
+    <w:p>
+      <w:pPr>
+        <w:pStyle w:val="Standard"/>
+        <w:spacing w:before="114" w:after="114" w:line="240" w:lineRule="auto"/>
+        <w:rPr>
+          <w:rFonts w:ascii="Times New Roman" w:hAnsi="Times New Roman"/>
+          <w:lang w:val="it-IT"/>
+        </w:rPr>
+      </w:pPr>
+    </w:p>
+    <w:p>
+      <w:pPr>
+        <w:pStyle w:val="Standard"/>
+        <w:spacing w:before="114" w:after="114" w:line="240" w:lineRule="auto"/>
+        <w:rPr>
+          <w:lang w:val="it-IT"/>
+        </w:rPr>
+      </w:pPr>
+      <w:r>
+        <w:rPr>
+          <w:rFonts w:ascii="Times New Roman" w:hAnsi="Times New Roman"/>
+          <w:lang w:val="it-IT"/>
+        </w:rPr>
+        <w:t>Eliminazione della generalizzazione di Vaccino</w:t>
+      </w:r>
+    </w:p>
+    <w:p>
+      <w:pPr>
+        <w:pStyle w:val="Standard"/>
+        <w:spacing w:before="114" w:after="114" w:line="240" w:lineRule="auto"/>
+        <w:rPr>
+          <w:rFonts w:ascii="Times New Roman" w:hAnsi="Times New Roman"/>
+          <w:lang w:val="it-IT"/>
+        </w:rPr>
+      </w:pPr>
+      <w:r>
+        <w:rPr>
+          <w:noProof/>
+          <w:lang w:val="it-IT" w:eastAsia="it-IT" w:bidi="ar-SA"/>
+        </w:rPr>
         <w:drawing>
-          <wp:anchor distT="0" distB="0" distL="114300" distR="114300" simplePos="0" relativeHeight="3" behindDoc="0" locked="0" layoutInCell="1" allowOverlap="1" wp14:anchorId="0B970514" wp14:editId="3BAA7D73">
-            <wp:simplePos x="0" y="0"/>
-            <wp:positionH relativeFrom="margin">
-              <wp:align>right</wp:align>
-            </wp:positionH>
-            <wp:positionV relativeFrom="margin">
-              <wp:posOffset>333360</wp:posOffset>
-            </wp:positionV>
-            <wp:extent cx="6120000" cy="1712519"/>
-            <wp:effectExtent l="0" t="0" r="0" b="1981"/>
-            <wp:wrapSquare wrapText="bothSides"/>
-            <wp:docPr id="4" name="Immagine4"/>
+          <wp:inline distT="0" distB="0" distL="0" distR="0" wp14:anchorId="4E89360E" wp14:editId="00EB8F95">
+            <wp:extent cx="6119640" cy="1698119"/>
+            <wp:effectExtent l="0" t="0" r="0" b="0"/>
+            <wp:docPr id="5" name="Immagine5"/>
             <wp:cNvGraphicFramePr/>
             <a:graphic xmlns:a="http://schemas.openxmlformats.org/drawingml/2006/main">
               <a:graphicData uri="http://schemas.openxmlformats.org/drawingml/2006/picture">
@@ -8391,115 +8436,11 @@
                     <a:blip r:embed="rId10">
                       <a:lum/>
                       <a:alphaModFix/>
-                    </a:blip>
-                    <a:srcRect/>
-                    <a:stretch>
-                      <a:fillRect/>
-                    </a:stretch>
-                  </pic:blipFill>
-                  <pic:spPr>
-                    <a:xfrm>
-                      <a:off x="0" y="0"/>
-                      <a:ext cx="6120000" cy="1712519"/>
-                    </a:xfrm>
-                    <a:prstGeom prst="rect">
-                      <a:avLst/>
-                    </a:prstGeom>
-                    <a:noFill/>
-                    <a:ln>
-                      <a:noFill/>
-                      <a:prstDash/>
-                    </a:ln>
-                  </pic:spPr>
-                </pic:pic>
-              </a:graphicData>
-            </a:graphic>
-          </wp:anchor>
-        </w:drawing>
-      </w:r>
-      <w:r>
-        <w:rPr>
-          <w:rFonts w:ascii="Times New Roman" w:hAnsi="Times New Roman"/>
-          <w:lang w:val="it-IT"/>
-        </w:rPr>
-        <w:t>Eliminazione della generalizzazione di Cittadino</w:t>
-      </w:r>
-    </w:p>
-    <w:p>
-      <w:pPr>
-        <w:pStyle w:val="Standard"/>
-        <w:spacing w:before="114" w:after="114" w:line="240" w:lineRule="auto"/>
-        <w:rPr>
-          <w:rFonts w:ascii="Times New Roman" w:hAnsi="Times New Roman"/>
-          <w:lang w:val="it-IT"/>
-        </w:rPr>
-      </w:pPr>
-    </w:p>
-    <w:p>
-      <w:pPr>
-        <w:pStyle w:val="Standard"/>
-        <w:spacing w:before="114" w:after="114" w:line="240" w:lineRule="auto"/>
-        <w:rPr>
-          <w:rFonts w:ascii="Times New Roman" w:hAnsi="Times New Roman"/>
-          <w:lang w:val="it-IT"/>
-        </w:rPr>
-      </w:pPr>
-      <w:r>
-        <w:rPr>
-          <w:rFonts w:ascii="Times New Roman" w:hAnsi="Times New Roman"/>
-          <w:lang w:val="it-IT"/>
-        </w:rPr>
-        <w:t>I figli di Cittadino sono accorpabili al genitore aggiungendo un attributo che mantiene l’informazione sulla categoria di cittadino.</w:t>
-      </w:r>
-    </w:p>
-    <w:p>
-      <w:pPr>
-        <w:pStyle w:val="Standard"/>
-        <w:spacing w:before="114" w:after="114" w:line="240" w:lineRule="auto"/>
-        <w:rPr>
-          <w:rFonts w:ascii="Times New Roman" w:hAnsi="Times New Roman"/>
-          <w:lang w:val="it-IT"/>
-        </w:rPr>
-      </w:pPr>
-    </w:p>
-    <w:p>
-      <w:pPr>
-        <w:pStyle w:val="Standard"/>
-        <w:spacing w:before="114" w:after="114" w:line="240" w:lineRule="auto"/>
-        <w:rPr>
-          <w:lang w:val="it-IT"/>
-        </w:rPr>
-      </w:pPr>
-      <w:r>
-        <w:rPr>
-          <w:noProof/>
-          <w:lang w:val="it-IT" w:eastAsia="it-IT" w:bidi="ar-SA"/>
-        </w:rPr>
-        <w:drawing>
-          <wp:anchor distT="0" distB="0" distL="114300" distR="114300" simplePos="0" relativeHeight="2" behindDoc="0" locked="0" layoutInCell="1" allowOverlap="1" wp14:anchorId="169B6C90" wp14:editId="63A0843C">
-            <wp:simplePos x="0" y="0"/>
-            <wp:positionH relativeFrom="margin">
-              <wp:align>right</wp:align>
-            </wp:positionH>
-            <wp:positionV relativeFrom="margin">
-              <wp:posOffset>3295800</wp:posOffset>
-            </wp:positionV>
-            <wp:extent cx="6119640" cy="1698119"/>
-            <wp:effectExtent l="0" t="0" r="0" b="0"/>
-            <wp:wrapSquare wrapText="bothSides"/>
-            <wp:docPr id="5" name="Immagine5"/>
-            <wp:cNvGraphicFramePr/>
-            <a:graphic xmlns:a="http://schemas.openxmlformats.org/drawingml/2006/main">
-              <a:graphicData uri="http://schemas.openxmlformats.org/drawingml/2006/picture">
-                <pic:pic xmlns:pic="http://schemas.openxmlformats.org/drawingml/2006/picture">
-                  <pic:nvPicPr>
-                    <pic:cNvPr id="0" name=""/>
-                    <pic:cNvPicPr/>
-                  </pic:nvPicPr>
-                  <pic:blipFill>
-                    <a:blip r:embed="rId11">
-                      <a:lum/>
-                      <a:alphaModFix/>
+                      <a:extLst>
+                        <a:ext uri="{28A0092B-C50C-407E-A947-70E740481C1C}">
+                          <a14:useLocalDpi xmlns:a14="http://schemas.microsoft.com/office/drawing/2010/main" val="0"/>
+                        </a:ext>
+                      </a:extLst>
                     </a:blip>
                     <a:srcRect/>
                     <a:stretch>
@@ -8523,42 +8464,46 @@
                 </pic:pic>
               </a:graphicData>
             </a:graphic>
-          </wp:anchor>
+          </wp:inline>
         </w:drawing>
       </w:r>
-      <w:r>
-        <w:rPr>
-          <w:rFonts w:ascii="Times New Roman" w:hAnsi="Times New Roman"/>
-          <w:lang w:val="it-IT"/>
-        </w:rPr>
-        <w:t>Eliminazione della generalizzazione di Vaccino</w:t>
-      </w:r>
-    </w:p>
-    <w:p>
-      <w:pPr>
-        <w:pStyle w:val="Standard"/>
-        <w:spacing w:before="114" w:after="114" w:line="240" w:lineRule="auto"/>
-        <w:rPr>
-          <w:rFonts w:ascii="Times New Roman" w:hAnsi="Times New Roman"/>
-          <w:lang w:val="it-IT"/>
-        </w:rPr>
-      </w:pPr>
-    </w:p>
-    <w:p>
-      <w:pPr>
-        <w:pStyle w:val="Standard"/>
-        <w:spacing w:before="114" w:after="114" w:line="240" w:lineRule="auto"/>
-        <w:rPr>
-          <w:rFonts w:ascii="Times New Roman" w:hAnsi="Times New Roman"/>
-          <w:lang w:val="it-IT"/>
-        </w:rPr>
-      </w:pPr>
-      <w:r>
-        <w:rPr>
-          <w:rFonts w:ascii="Times New Roman" w:hAnsi="Times New Roman"/>
-          <w:lang w:val="it-IT"/>
-        </w:rPr>
-        <w:t>Come per Cittadino i figli sono aggiungono informazioni essenziali che non possano essere espresse nel padre aggiungendo attributi.</w:t>
+    </w:p>
+    <w:p>
+      <w:pPr>
+        <w:pStyle w:val="Standard"/>
+        <w:spacing w:before="114" w:after="114" w:line="240" w:lineRule="auto"/>
+        <w:rPr>
+          <w:rFonts w:ascii="Times New Roman" w:hAnsi="Times New Roman"/>
+          <w:lang w:val="it-IT"/>
+        </w:rPr>
+      </w:pPr>
+      <w:r>
+        <w:rPr>
+          <w:rFonts w:ascii="Times New Roman" w:hAnsi="Times New Roman"/>
+          <w:lang w:val="it-IT"/>
+        </w:rPr>
+        <w:t xml:space="preserve">Come per Cittadino i figli </w:t>
+      </w:r>
+      <w:r>
+        <w:rPr>
+          <w:rFonts w:ascii="Times New Roman" w:hAnsi="Times New Roman"/>
+          <w:lang w:val="it-IT"/>
+        </w:rPr>
+        <w:t>non</w:t>
+      </w:r>
+      <w:r>
+        <w:rPr>
+          <w:rFonts w:ascii="Times New Roman" w:hAnsi="Times New Roman"/>
+          <w:lang w:val="it-IT"/>
+        </w:rPr>
+        <w:t xml:space="preserve"> aggiungono informazioni essenziali che non possano essere espresse nel padre aggiungendo attributi.</w:t>
+      </w:r>
+      <w:r>
+        <w:rPr>
+          <w:noProof/>
+          <w:lang w:val="it-IT" w:eastAsia="it-IT" w:bidi="ar-SA"/>
+        </w:rPr>
+        <w:t xml:space="preserve"> </w:t>
       </w:r>
     </w:p>
     <w:p>
@@ -9184,7 +9129,7 @@
                 <w:rFonts w:ascii="Times New Roman" w:hAnsi="Times New Roman"/>
                 <w:lang w:val="it-IT"/>
               </w:rPr>
-              <w:t>CF</w:t>
+              <w:t>Id</w:t>
             </w:r>
           </w:p>
         </w:tc>
@@ -9216,8 +9161,10 @@
                 <w:rFonts w:ascii="Times New Roman" w:hAnsi="Times New Roman"/>
                 <w:lang w:val="it-IT"/>
               </w:rPr>
-              <w:t>Referenzia l’attributo CF di cittadino</w:t>
-            </w:r>
+              <w:t>Il codice fiscale identifica il cittadino univocamente, si sceglie tuttavia di utilizzare un id per evitare vincoli di chiave esterna</w:t>
+            </w:r>
+            <w:bookmarkStart w:id="0" w:name="_GoBack"/>
+            <w:bookmarkEnd w:id="0"/>
           </w:p>
         </w:tc>
       </w:tr>
@@ -9227,7 +9174,7 @@
             <w:tcW w:w="3212" w:type="dxa"/>
             <w:tcBorders>
               <w:left w:val="single" w:sz="2" w:space="0" w:color="000000"/>
-              <w:bottom w:val="single" w:sz="2" w:space="0" w:color="000000"/>
+              <w:bottom w:val="single" w:sz="4" w:space="0" w:color="auto"/>
             </w:tcBorders>
             <w:tcMar>
               <w:top w:w="55" w:type="dxa"/>
@@ -9262,7 +9209,7 @@
             <w:tcW w:w="3213" w:type="dxa"/>
             <w:tcBorders>
               <w:left w:val="single" w:sz="2" w:space="0" w:color="000000"/>
-              <w:bottom w:val="single" w:sz="2" w:space="0" w:color="000000"/>
+              <w:bottom w:val="single" w:sz="4" w:space="0" w:color="auto"/>
             </w:tcBorders>
             <w:tcMar>
               <w:top w:w="55" w:type="dxa"/>
@@ -9293,7 +9240,7 @@
             <w:tcW w:w="3213" w:type="dxa"/>
             <w:tcBorders>
               <w:left w:val="single" w:sz="2" w:space="0" w:color="000000"/>
-              <w:bottom w:val="single" w:sz="2" w:space="0" w:color="000000"/>
+              <w:bottom w:val="single" w:sz="4" w:space="0" w:color="auto"/>
               <w:right w:val="single" w:sz="2" w:space="0" w:color="000000"/>
             </w:tcBorders>
             <w:tcMar>
@@ -9326,8 +9273,10 @@
           <w:tcPr>
             <w:tcW w:w="3212" w:type="dxa"/>
             <w:tcBorders>
-              <w:left w:val="single" w:sz="2" w:space="0" w:color="000000"/>
-              <w:bottom w:val="single" w:sz="2" w:space="0" w:color="000000"/>
+              <w:top w:val="single" w:sz="4" w:space="0" w:color="auto"/>
+              <w:left w:val="single" w:sz="4" w:space="0" w:color="auto"/>
+              <w:bottom w:val="single" w:sz="4" w:space="0" w:color="auto"/>
+              <w:right w:val="single" w:sz="4" w:space="0" w:color="auto"/>
             </w:tcBorders>
             <w:tcMar>
               <w:top w:w="55" w:type="dxa"/>
@@ -9361,8 +9310,10 @@
           <w:tcPr>
             <w:tcW w:w="3213" w:type="dxa"/>
             <w:tcBorders>
-              <w:left w:val="single" w:sz="2" w:space="0" w:color="000000"/>
-              <w:bottom w:val="single" w:sz="2" w:space="0" w:color="000000"/>
+              <w:top w:val="single" w:sz="4" w:space="0" w:color="auto"/>
+              <w:left w:val="single" w:sz="4" w:space="0" w:color="auto"/>
+              <w:bottom w:val="single" w:sz="4" w:space="0" w:color="auto"/>
+              <w:right w:val="single" w:sz="4" w:space="0" w:color="auto"/>
             </w:tcBorders>
             <w:tcMar>
               <w:top w:w="55" w:type="dxa"/>
@@ -9392,9 +9343,10 @@
           <w:tcPr>
             <w:tcW w:w="3213" w:type="dxa"/>
             <w:tcBorders>
-              <w:left w:val="single" w:sz="2" w:space="0" w:color="000000"/>
-              <w:bottom w:val="single" w:sz="2" w:space="0" w:color="000000"/>
-              <w:right w:val="single" w:sz="2" w:space="0" w:color="000000"/>
+              <w:top w:val="single" w:sz="4" w:space="0" w:color="auto"/>
+              <w:left w:val="single" w:sz="4" w:space="0" w:color="auto"/>
+              <w:bottom w:val="single" w:sz="4" w:space="0" w:color="auto"/>
+              <w:right w:val="single" w:sz="4" w:space="0" w:color="auto"/>
             </w:tcBorders>
             <w:tcMar>
               <w:top w:w="55" w:type="dxa"/>
@@ -9417,6 +9369,111 @@
                 <w:lang w:val="it-IT"/>
               </w:rPr>
               <w:t>Per non appesantire troppo le relazioni che fanno riferimento a centro vaccinale è opportuno introdurre un identificativo</w:t>
+            </w:r>
+          </w:p>
+        </w:tc>
+      </w:tr>
+      <w:tr>
+        <w:tc>
+          <w:tcPr>
+            <w:tcW w:w="3212" w:type="dxa"/>
+            <w:tcBorders>
+              <w:top w:val="single" w:sz="4" w:space="0" w:color="auto"/>
+              <w:left w:val="single" w:sz="4" w:space="0" w:color="auto"/>
+              <w:bottom w:val="single" w:sz="4" w:space="0" w:color="auto"/>
+              <w:right w:val="single" w:sz="4" w:space="0" w:color="auto"/>
+            </w:tcBorders>
+            <w:tcMar>
+              <w:top w:w="55" w:type="dxa"/>
+              <w:left w:w="55" w:type="dxa"/>
+              <w:bottom w:w="55" w:type="dxa"/>
+              <w:right w:w="55" w:type="dxa"/>
+            </w:tcMar>
+          </w:tcPr>
+          <w:p>
+            <w:pPr>
+              <w:pStyle w:val="TableContents"/>
+              <w:rPr>
+                <w:rFonts w:ascii="Times New Roman" w:hAnsi="Times New Roman"/>
+                <w:i/>
+                <w:iCs/>
+                <w:lang w:val="it-IT"/>
+              </w:rPr>
+            </w:pPr>
+            <w:r>
+              <w:rPr>
+                <w:rFonts w:ascii="Times New Roman" w:hAnsi="Times New Roman"/>
+                <w:i/>
+                <w:iCs/>
+                <w:lang w:val="it-IT"/>
+              </w:rPr>
+              <w:t>Allergia</w:t>
+            </w:r>
+          </w:p>
+        </w:tc>
+        <w:tc>
+          <w:tcPr>
+            <w:tcW w:w="3213" w:type="dxa"/>
+            <w:tcBorders>
+              <w:top w:val="single" w:sz="4" w:space="0" w:color="auto"/>
+              <w:left w:val="single" w:sz="4" w:space="0" w:color="auto"/>
+              <w:bottom w:val="single" w:sz="4" w:space="0" w:color="auto"/>
+              <w:right w:val="single" w:sz="4" w:space="0" w:color="auto"/>
+            </w:tcBorders>
+            <w:tcMar>
+              <w:top w:w="55" w:type="dxa"/>
+              <w:left w:w="55" w:type="dxa"/>
+              <w:bottom w:w="55" w:type="dxa"/>
+              <w:right w:w="55" w:type="dxa"/>
+            </w:tcMar>
+          </w:tcPr>
+          <w:p>
+            <w:pPr>
+              <w:pStyle w:val="TableContents"/>
+              <w:rPr>
+                <w:rFonts w:ascii="Times New Roman" w:hAnsi="Times New Roman"/>
+                <w:lang w:val="it-IT"/>
+              </w:rPr>
+            </w:pPr>
+            <w:r>
+              <w:rPr>
+                <w:rFonts w:ascii="Times New Roman" w:hAnsi="Times New Roman"/>
+                <w:lang w:val="it-IT"/>
+              </w:rPr>
+              <w:t>Nome</w:t>
+            </w:r>
+          </w:p>
+        </w:tc>
+        <w:tc>
+          <w:tcPr>
+            <w:tcW w:w="3213" w:type="dxa"/>
+            <w:tcBorders>
+              <w:top w:val="single" w:sz="4" w:space="0" w:color="auto"/>
+              <w:left w:val="single" w:sz="4" w:space="0" w:color="auto"/>
+              <w:bottom w:val="single" w:sz="4" w:space="0" w:color="auto"/>
+              <w:right w:val="single" w:sz="4" w:space="0" w:color="auto"/>
+            </w:tcBorders>
+            <w:tcMar>
+              <w:top w:w="55" w:type="dxa"/>
+              <w:left w:w="55" w:type="dxa"/>
+              <w:bottom w:w="55" w:type="dxa"/>
+              <w:right w:w="55" w:type="dxa"/>
+            </w:tcMar>
+          </w:tcPr>
+          <w:p>
+            <w:pPr>
+              <w:pStyle w:val="TableContents"/>
+              <w:rPr>
+                <w:rFonts w:ascii="Times New Roman" w:hAnsi="Times New Roman"/>
+                <w:lang w:val="it-IT"/>
+              </w:rPr>
+            </w:pPr>
+            <w:r>
+              <w:rPr>
+                <w:rFonts w:ascii="Times New Roman" w:hAnsi="Times New Roman"/>
+                <w:lang w:val="it-IT"/>
+              </w:rPr>
+              <w:t>Il nome è univoco e non serve inserire id per ragioni di efficienza</w:t>
             </w:r>
           </w:p>
         </w:tc>
@@ -9549,6 +9606,13 @@
         </w:rPr>
         <w:t>- Intervallo somministrazione può essere valorizzato solo se le dosi richieste sono più di una</w:t>
       </w:r>
+      <w:r>
+        <w:rPr>
+          <w:rFonts w:ascii="Times New Roman" w:hAnsi="Times New Roman"/>
+          <w:lang w:val="it-IT"/>
+        </w:rPr>
+        <w:t>, negli altri casi è nullo</w:t>
+      </w:r>
     </w:p>
     <w:p>
       <w:pPr>
@@ -9595,24 +9659,7 @@
           <w:rFonts w:ascii="Times New Roman" w:hAnsi="Times New Roman"/>
           <w:lang w:val="it-IT"/>
         </w:rPr>
-        <w:t>- Un medico non può somministrarsi autonomamente la dose di vaccino</w:t>
-      </w:r>
-    </w:p>
-    <w:p>
-      <w:pPr>
-        <w:pStyle w:val="Standard"/>
-        <w:spacing w:before="114" w:after="114" w:line="240" w:lineRule="auto"/>
-        <w:rPr>
-          <w:rFonts w:ascii="Times New Roman" w:hAnsi="Times New Roman"/>
-          <w:lang w:val="it-IT"/>
-        </w:rPr>
-      </w:pPr>
-      <w:r>
-        <w:rPr>
-          <w:rFonts w:ascii="Times New Roman" w:hAnsi="Times New Roman"/>
-          <w:lang w:val="it-IT"/>
-        </w:rPr>
-        <w:t>- L’attributo intervallo somministrazioni è nullo sse l’attributo dosi richieste è pari a 1</w:t>
+        <w:t>- L’associazione “Lavora come” tra Medico e Cittadino è possibile solo se il Cittadino è di tipo “personale sanitario”</w:t>
       </w:r>
     </w:p>
     <w:p>
@@ -9715,7 +9762,6 @@
           <w:lang w:val="it-IT"/>
         </w:rPr>
       </w:pPr>
-      <w:bookmarkStart w:id="0" w:name="_GoBack"/>
       <w:r>
         <w:rPr>
           <w:rFonts w:ascii="Times New Roman" w:hAnsi="Times New Roman" w:cs="Times New Roman"/>
@@ -10319,7 +10365,6 @@
         <w:t>)</w:t>
       </w:r>
     </w:p>
-    <w:bookmarkEnd w:id="0"/>
     <w:p>
       <w:pPr>
         <w:pStyle w:val="Standard"/>
@@ -10507,6 +10552,16 @@
         <w:lastRenderedPageBreak/>
         <w:t>3.1 DDL di creazione database</w:t>
       </w:r>
+    </w:p>
+    <w:p>
+      <w:pPr>
+        <w:pStyle w:val="Standard"/>
+        <w:spacing w:before="114" w:after="114" w:line="240" w:lineRule="auto"/>
+        <w:rPr>
+          <w:rFonts w:ascii="Times New Roman" w:hAnsi="Times New Roman"/>
+          <w:lang w:val="it-IT"/>
+        </w:rPr>
+      </w:pPr>
     </w:p>
     <w:p>
       <w:pPr>

</xml_diff>

<commit_message>
Aggiornamento id e formattazione file sql
</commit_message>
<xml_diff>
--- a/ProjGiorgio.docx
+++ b/ProjGiorgio.docx
@@ -7759,21 +7759,62 @@
           <w:rFonts w:ascii="Times New Roman" w:hAnsi="Times New Roman" w:cs="Times New Roman"/>
           <w:lang w:val="it-IT"/>
         </w:rPr>
-        <w:t>TipoVaccino in REPORT è superfluo e ricavabile tramite due passaggi tramite RIFERITO che collega a LOTTO e CONTIENE che collega a VACCINO</w:t>
-      </w:r>
-    </w:p>
-    <w:p>
-      <w:pPr>
+        <w:t xml:space="preserve">Vaccino in REPORT è superfluo e ricavabile tramite </w:t>
+      </w:r>
+      <w:r>
         <w:rPr>
           <w:rFonts w:ascii="Times New Roman" w:hAnsi="Times New Roman" w:cs="Times New Roman"/>
           <w:lang w:val="it-IT"/>
         </w:rPr>
-      </w:pPr>
+        <w:t xml:space="preserve">tre passaggi. </w:t>
+      </w:r>
       <w:r>
         <w:rPr>
           <w:rFonts w:ascii="Times New Roman" w:hAnsi="Times New Roman" w:cs="Times New Roman"/>
           <w:lang w:val="it-IT"/>
         </w:rPr>
+        <w:t xml:space="preserve">RIFERITO che collega a </w:t>
+      </w:r>
+      <w:r>
+        <w:rPr>
+          <w:rFonts w:ascii="Times New Roman" w:hAnsi="Times New Roman" w:cs="Times New Roman"/>
+          <w:lang w:val="it-IT"/>
+        </w:rPr>
+        <w:t>APPUNTAMENTO VACCINALE, VERR</w:t>
+      </w:r>
+      <w:r>
+        <w:rPr>
+          <w:rFonts w:ascii="Times New Roman" w:hAnsi="Times New Roman" w:cs="Times New Roman"/>
+        </w:rPr>
+        <w:t xml:space="preserve">À SOMMINISTRATO </w:t>
+      </w:r>
+      <w:r>
+        <w:rPr>
+          <w:rFonts w:ascii="Times New Roman" w:hAnsi="Times New Roman" w:cs="Times New Roman"/>
+          <w:lang w:val="it-IT"/>
+        </w:rPr>
+        <w:t xml:space="preserve">che collega a </w:t>
+      </w:r>
+      <w:r>
+        <w:rPr>
+          <w:rFonts w:ascii="Times New Roman" w:hAnsi="Times New Roman" w:cs="Times New Roman"/>
+          <w:lang w:val="it-IT"/>
+        </w:rPr>
+        <w:t>LOTTO e CONTIENE che collega a TIPO VACCINO</w:t>
+      </w:r>
+    </w:p>
+    <w:p>
+      <w:pPr>
+        <w:rPr>
+          <w:rFonts w:ascii="Times New Roman" w:hAnsi="Times New Roman" w:cs="Times New Roman"/>
+          <w:lang w:val="it-IT"/>
+        </w:rPr>
+      </w:pPr>
+      <w:r>
+        <w:rPr>
+          <w:rFonts w:ascii="Times New Roman" w:hAnsi="Times New Roman" w:cs="Times New Roman"/>
+          <w:lang w:val="it-IT"/>
+        </w:rPr>
         <w:t>CARD(REPORT) = 1 100</w:t>
       </w:r>
     </w:p>
@@ -7847,7 +7888,7 @@
           <w:rFonts w:ascii="Times New Roman" w:hAnsi="Times New Roman" w:cs="Times New Roman"/>
           <w:lang w:val="it-IT"/>
         </w:rPr>
-        <w:t>3</w:t>
+        <w:t>4</w:t>
       </w:r>
       <w:r>
         <w:rPr>
@@ -7875,14 +7916,14 @@
           <w:rFonts w:ascii="Times New Roman" w:hAnsi="Times New Roman" w:cs="Times New Roman"/>
           <w:lang w:val="it-IT"/>
         </w:rPr>
-        <w:t xml:space="preserve">LOTTO </w:t>
+        <w:t>APPUNTAMENTO VACCINALE, da APPUNTAMENTO VACCINALE a LOTTO,</w:t>
       </w:r>
       <w:r>
         <w:rPr>
           <w:rFonts w:ascii="Times New Roman" w:hAnsi="Times New Roman" w:cs="Times New Roman"/>
           <w:lang w:val="it-IT"/>
         </w:rPr>
-        <w:t xml:space="preserve">e poi da </w:t>
+        <w:t xml:space="preserve"> da </w:t>
       </w:r>
       <w:r>
         <w:rPr>
@@ -7926,7 +7967,7 @@
           <w:rFonts w:ascii="Times New Roman" w:hAnsi="Times New Roman" w:cs="Times New Roman"/>
           <w:lang w:val="it-IT"/>
         </w:rPr>
-        <w:t>Tempo: 3</w:t>
+        <w:t>Tempo: 4</w:t>
       </w:r>
       <w:r>
         <w:rPr>
@@ -7954,7 +7995,14 @@
           <w:rFonts w:ascii="Times New Roman" w:hAnsi="Times New Roman" w:cs="Times New Roman"/>
           <w:lang w:val="it-IT"/>
         </w:rPr>
-        <w:t>3 300</w:t>
+        <w:t>4 4</w:t>
+      </w:r>
+      <w:r>
+        <w:rPr>
+          <w:rFonts w:ascii="Times New Roman" w:hAnsi="Times New Roman" w:cs="Times New Roman"/>
+          <w:lang w:val="it-IT"/>
+        </w:rPr>
+        <w:t>00</w:t>
       </w:r>
     </w:p>
     <w:p>
@@ -8672,14 +8720,14 @@
         <w:tblLook w:val="0000" w:firstRow="0" w:lastRow="0" w:firstColumn="0" w:lastColumn="0" w:noHBand="0" w:noVBand="0"/>
       </w:tblPr>
       <w:tblGrid>
-        <w:gridCol w:w="3212"/>
-        <w:gridCol w:w="3213"/>
-        <w:gridCol w:w="3213"/>
+        <w:gridCol w:w="2549"/>
+        <w:gridCol w:w="1559"/>
+        <w:gridCol w:w="5530"/>
       </w:tblGrid>
       <w:tr>
         <w:tc>
           <w:tcPr>
-            <w:tcW w:w="3212" w:type="dxa"/>
+            <w:tcW w:w="2549" w:type="dxa"/>
             <w:tcBorders>
               <w:top w:val="single" w:sz="2" w:space="0" w:color="000000"/>
               <w:left w:val="single" w:sz="2" w:space="0" w:color="000000"/>
@@ -8715,7 +8763,7 @@
         </w:tc>
         <w:tc>
           <w:tcPr>
-            <w:tcW w:w="3213" w:type="dxa"/>
+            <w:tcW w:w="1559" w:type="dxa"/>
             <w:tcBorders>
               <w:top w:val="single" w:sz="2" w:space="0" w:color="000000"/>
               <w:left w:val="single" w:sz="2" w:space="0" w:color="000000"/>
@@ -8745,13 +8793,15 @@
                 <w:bCs/>
                 <w:lang w:val="it-IT"/>
               </w:rPr>
-              <w:t>Identificatore</w:t>
+              <w:t>Identificativo</w:t>
             </w:r>
+            <w:bookmarkStart w:id="0" w:name="_GoBack"/>
+            <w:bookmarkEnd w:id="0"/>
           </w:p>
         </w:tc>
         <w:tc>
           <w:tcPr>
-            <w:tcW w:w="3213" w:type="dxa"/>
+            <w:tcW w:w="5530" w:type="dxa"/>
             <w:tcBorders>
               <w:top w:val="single" w:sz="2" w:space="0" w:color="000000"/>
               <w:left w:val="single" w:sz="2" w:space="0" w:color="000000"/>
@@ -8790,7 +8840,7 @@
       <w:tr>
         <w:tc>
           <w:tcPr>
-            <w:tcW w:w="3212" w:type="dxa"/>
+            <w:tcW w:w="2549" w:type="dxa"/>
             <w:tcBorders>
               <w:left w:val="single" w:sz="2" w:space="0" w:color="000000"/>
               <w:bottom w:val="single" w:sz="2" w:space="0" w:color="000000"/>
@@ -8825,7 +8875,7 @@
         </w:tc>
         <w:tc>
           <w:tcPr>
-            <w:tcW w:w="3213" w:type="dxa"/>
+            <w:tcW w:w="1559" w:type="dxa"/>
             <w:tcBorders>
               <w:left w:val="single" w:sz="2" w:space="0" w:color="000000"/>
               <w:bottom w:val="single" w:sz="2" w:space="0" w:color="000000"/>
@@ -8849,13 +8899,13 @@
                 <w:rFonts w:ascii="Times New Roman" w:hAnsi="Times New Roman"/>
                 <w:lang w:val="it-IT"/>
               </w:rPr>
-              <w:t>Id</w:t>
+              <w:t>Cod</w:t>
             </w:r>
           </w:p>
         </w:tc>
         <w:tc>
           <w:tcPr>
-            <w:tcW w:w="3213" w:type="dxa"/>
+            <w:tcW w:w="5530" w:type="dxa"/>
             <w:tcBorders>
               <w:left w:val="single" w:sz="2" w:space="0" w:color="000000"/>
               <w:bottom w:val="single" w:sz="2" w:space="0" w:color="000000"/>
@@ -8889,7 +8939,7 @@
       <w:tr>
         <w:tc>
           <w:tcPr>
-            <w:tcW w:w="3212" w:type="dxa"/>
+            <w:tcW w:w="2549" w:type="dxa"/>
             <w:tcBorders>
               <w:left w:val="single" w:sz="2" w:space="0" w:color="000000"/>
               <w:bottom w:val="single" w:sz="2" w:space="0" w:color="000000"/>
@@ -8924,7 +8974,7 @@
         </w:tc>
         <w:tc>
           <w:tcPr>
-            <w:tcW w:w="3213" w:type="dxa"/>
+            <w:tcW w:w="1559" w:type="dxa"/>
             <w:tcBorders>
               <w:left w:val="single" w:sz="2" w:space="0" w:color="000000"/>
               <w:bottom w:val="single" w:sz="2" w:space="0" w:color="000000"/>
@@ -8949,13 +8999,13 @@
                 <w:rFonts w:ascii="Times New Roman" w:hAnsi="Times New Roman"/>
                 <w:lang w:val="it-IT"/>
               </w:rPr>
-              <w:t>Id</w:t>
+              <w:t>Cod</w:t>
             </w:r>
           </w:p>
         </w:tc>
         <w:tc>
           <w:tcPr>
-            <w:tcW w:w="3213" w:type="dxa"/>
+            <w:tcW w:w="5530" w:type="dxa"/>
             <w:tcBorders>
               <w:left w:val="single" w:sz="2" w:space="0" w:color="000000"/>
               <w:bottom w:val="single" w:sz="2" w:space="0" w:color="000000"/>
@@ -8989,7 +9039,7 @@
       <w:tr>
         <w:tc>
           <w:tcPr>
-            <w:tcW w:w="3212" w:type="dxa"/>
+            <w:tcW w:w="2549" w:type="dxa"/>
             <w:tcBorders>
               <w:left w:val="single" w:sz="2" w:space="0" w:color="000000"/>
               <w:bottom w:val="single" w:sz="2" w:space="0" w:color="000000"/>
@@ -9024,7 +9074,7 @@
         </w:tc>
         <w:tc>
           <w:tcPr>
-            <w:tcW w:w="3213" w:type="dxa"/>
+            <w:tcW w:w="1559" w:type="dxa"/>
             <w:tcBorders>
               <w:left w:val="single" w:sz="2" w:space="0" w:color="000000"/>
               <w:bottom w:val="single" w:sz="2" w:space="0" w:color="000000"/>
@@ -9049,13 +9099,13 @@
                 <w:rFonts w:ascii="Times New Roman" w:hAnsi="Times New Roman"/>
                 <w:lang w:val="it-IT"/>
               </w:rPr>
-              <w:t>Cittadino di riferimento, data del report</w:t>
+              <w:t>Riferito</w:t>
             </w:r>
           </w:p>
         </w:tc>
         <w:tc>
           <w:tcPr>
-            <w:tcW w:w="3213" w:type="dxa"/>
+            <w:tcW w:w="5530" w:type="dxa"/>
             <w:tcBorders>
               <w:left w:val="single" w:sz="2" w:space="0" w:color="000000"/>
               <w:bottom w:val="single" w:sz="2" w:space="0" w:color="000000"/>
@@ -9081,7 +9131,7 @@
                 <w:rFonts w:ascii="Times New Roman" w:hAnsi="Times New Roman"/>
                 <w:lang w:val="it-IT"/>
               </w:rPr>
-              <w:t>La coppia di attributi cittadino, data del report identifica univocamente l’entità</w:t>
+              <w:t>L’associazione Riferito con Appuntamento Vaccinale permette di identificare in modo univoco ogni report, visto che i report non sono richiamati in altre tabelle non è necessario l’uso di identificativi sintetici</w:t>
             </w:r>
           </w:p>
         </w:tc>
@@ -9089,7 +9139,7 @@
       <w:tr>
         <w:tc>
           <w:tcPr>
-            <w:tcW w:w="3212" w:type="dxa"/>
+            <w:tcW w:w="2549" w:type="dxa"/>
             <w:tcBorders>
               <w:left w:val="single" w:sz="2" w:space="0" w:color="000000"/>
               <w:bottom w:val="single" w:sz="2" w:space="0" w:color="000000"/>
@@ -9124,7 +9174,7 @@
         </w:tc>
         <w:tc>
           <w:tcPr>
-            <w:tcW w:w="3213" w:type="dxa"/>
+            <w:tcW w:w="1559" w:type="dxa"/>
             <w:tcBorders>
               <w:left w:val="single" w:sz="2" w:space="0" w:color="000000"/>
               <w:bottom w:val="single" w:sz="2" w:space="0" w:color="000000"/>
@@ -9149,13 +9199,13 @@
                 <w:rFonts w:ascii="Times New Roman" w:hAnsi="Times New Roman"/>
                 <w:lang w:val="it-IT"/>
               </w:rPr>
-              <w:t>CF</w:t>
+              <w:t>Cod</w:t>
             </w:r>
           </w:p>
         </w:tc>
         <w:tc>
           <w:tcPr>
-            <w:tcW w:w="3213" w:type="dxa"/>
+            <w:tcW w:w="5530" w:type="dxa"/>
             <w:tcBorders>
               <w:left w:val="single" w:sz="2" w:space="0" w:color="000000"/>
               <w:bottom w:val="single" w:sz="2" w:space="0" w:color="000000"/>
@@ -9183,13 +9233,20 @@
               </w:rPr>
               <w:t>Il codice fiscale identifica in modo univoco un cittadino Italiano</w:t>
             </w:r>
+            <w:r>
+              <w:rPr>
+                <w:rFonts w:ascii="Times New Roman" w:hAnsi="Times New Roman"/>
+                <w:lang w:val="it-IT"/>
+              </w:rPr>
+              <w:t>, tuttavia risulta dispendioso da gestire in quanto viene memorizzato come stringa, l’uso di un identificativo numerico risulta migliore sia in termini di spazio che in termini di tempo</w:t>
+            </w:r>
           </w:p>
         </w:tc>
       </w:tr>
       <w:tr>
         <w:tc>
           <w:tcPr>
-            <w:tcW w:w="3212" w:type="dxa"/>
+            <w:tcW w:w="2549" w:type="dxa"/>
             <w:tcBorders>
               <w:left w:val="single" w:sz="2" w:space="0" w:color="000000"/>
               <w:bottom w:val="single" w:sz="2" w:space="0" w:color="000000"/>
@@ -9224,7 +9281,7 @@
         </w:tc>
         <w:tc>
           <w:tcPr>
-            <w:tcW w:w="3213" w:type="dxa"/>
+            <w:tcW w:w="1559" w:type="dxa"/>
             <w:tcBorders>
               <w:left w:val="single" w:sz="2" w:space="0" w:color="000000"/>
               <w:bottom w:val="single" w:sz="2" w:space="0" w:color="000000"/>
@@ -9249,13 +9306,13 @@
                 <w:rFonts w:ascii="Times New Roman" w:hAnsi="Times New Roman"/>
                 <w:lang w:val="it-IT"/>
               </w:rPr>
-              <w:t>Id</w:t>
+              <w:t>CF</w:t>
             </w:r>
           </w:p>
         </w:tc>
         <w:tc>
           <w:tcPr>
-            <w:tcW w:w="3213" w:type="dxa"/>
+            <w:tcW w:w="5530" w:type="dxa"/>
             <w:tcBorders>
               <w:left w:val="single" w:sz="2" w:space="0" w:color="000000"/>
               <w:bottom w:val="single" w:sz="2" w:space="0" w:color="000000"/>
@@ -9281,7 +9338,21 @@
                 <w:rFonts w:ascii="Times New Roman" w:hAnsi="Times New Roman"/>
                 <w:lang w:val="it-IT"/>
               </w:rPr>
-              <w:t>Si sceglie un id in quanto il codice fiscale è già identificativo di cittadino</w:t>
+              <w:t xml:space="preserve">Il codice fiscale identifica univocamente un medico, inoltre </w:t>
+            </w:r>
+            <w:r>
+              <w:rPr>
+                <w:rFonts w:ascii="Times New Roman" w:hAnsi="Times New Roman"/>
+                <w:lang w:val="it-IT"/>
+              </w:rPr>
+              <w:t>medico è presente come chiave esterna solo in report, non essendoci molte entità report nella base di dati non è necessario l’uso di un identificativo sintetico</w:t>
+            </w:r>
+            <w:r>
+              <w:rPr>
+                <w:rFonts w:ascii="Times New Roman" w:hAnsi="Times New Roman"/>
+                <w:lang w:val="it-IT"/>
+              </w:rPr>
+              <w:t xml:space="preserve"> </w:t>
             </w:r>
           </w:p>
         </w:tc>
@@ -9289,7 +9360,7 @@
       <w:tr>
         <w:tc>
           <w:tcPr>
-            <w:tcW w:w="3212" w:type="dxa"/>
+            <w:tcW w:w="2549" w:type="dxa"/>
             <w:tcBorders>
               <w:left w:val="single" w:sz="2" w:space="0" w:color="000000"/>
               <w:bottom w:val="single" w:sz="4" w:space="0" w:color="auto"/>
@@ -9324,7 +9395,7 @@
         </w:tc>
         <w:tc>
           <w:tcPr>
-            <w:tcW w:w="3213" w:type="dxa"/>
+            <w:tcW w:w="1559" w:type="dxa"/>
             <w:tcBorders>
               <w:left w:val="single" w:sz="2" w:space="0" w:color="000000"/>
               <w:bottom w:val="single" w:sz="4" w:space="0" w:color="auto"/>
@@ -9349,13 +9420,13 @@
                 <w:rFonts w:ascii="Times New Roman" w:hAnsi="Times New Roman"/>
                 <w:lang w:val="it-IT"/>
               </w:rPr>
-              <w:t>Data, Ora e associazione “Presso”</w:t>
+              <w:t>Cod</w:t>
             </w:r>
           </w:p>
         </w:tc>
         <w:tc>
           <w:tcPr>
-            <w:tcW w:w="3213" w:type="dxa"/>
+            <w:tcW w:w="5530" w:type="dxa"/>
             <w:tcBorders>
               <w:left w:val="single" w:sz="2" w:space="0" w:color="000000"/>
               <w:bottom w:val="single" w:sz="4" w:space="0" w:color="auto"/>
@@ -9381,7 +9452,7 @@
                 <w:rFonts w:ascii="Times New Roman" w:hAnsi="Times New Roman"/>
                 <w:lang w:val="it-IT"/>
               </w:rPr>
-              <w:t>Un appuntamento è identificato univocamente da luogo, data e ora</w:t>
+              <w:t>La chiave Data, Ora, associazione Presso risulta scomoda da usare per riferirsi ad appuntamento vaccinale, in quanto comprende buona parte delle informazioni dell’entità, per facilitarne l’interazione e per leggerezza nella base di dati si inserisce un identificativo sintetico</w:t>
             </w:r>
           </w:p>
         </w:tc>
@@ -9389,7 +9460,7 @@
       <w:tr>
         <w:tc>
           <w:tcPr>
-            <w:tcW w:w="3212" w:type="dxa"/>
+            <w:tcW w:w="2549" w:type="dxa"/>
             <w:tcBorders>
               <w:top w:val="single" w:sz="4" w:space="0" w:color="auto"/>
               <w:left w:val="single" w:sz="4" w:space="0" w:color="auto"/>
@@ -9426,7 +9497,7 @@
         </w:tc>
         <w:tc>
           <w:tcPr>
-            <w:tcW w:w="3213" w:type="dxa"/>
+            <w:tcW w:w="1559" w:type="dxa"/>
             <w:tcBorders>
               <w:top w:val="single" w:sz="4" w:space="0" w:color="auto"/>
               <w:left w:val="single" w:sz="4" w:space="0" w:color="auto"/>
@@ -9453,13 +9524,13 @@
                 <w:rFonts w:ascii="Times New Roman" w:hAnsi="Times New Roman"/>
                 <w:lang w:val="it-IT"/>
               </w:rPr>
-              <w:t>Id</w:t>
+              <w:t>Cod</w:t>
             </w:r>
           </w:p>
         </w:tc>
         <w:tc>
           <w:tcPr>
-            <w:tcW w:w="3213" w:type="dxa"/>
+            <w:tcW w:w="5530" w:type="dxa"/>
             <w:tcBorders>
               <w:top w:val="single" w:sz="4" w:space="0" w:color="auto"/>
               <w:left w:val="single" w:sz="4" w:space="0" w:color="auto"/>
@@ -9488,13 +9559,20 @@
               </w:rPr>
               <w:t>Per non appesantire troppo le relazioni che fanno riferimento a centro vaccinale è opportuno introdurre un identificativo</w:t>
             </w:r>
+            <w:r>
+              <w:rPr>
+                <w:rFonts w:ascii="Times New Roman" w:hAnsi="Times New Roman"/>
+                <w:lang w:val="it-IT"/>
+              </w:rPr>
+              <w:t xml:space="preserve"> sintetico</w:t>
+            </w:r>
           </w:p>
         </w:tc>
       </w:tr>
       <w:tr>
         <w:tc>
           <w:tcPr>
-            <w:tcW w:w="3212" w:type="dxa"/>
+            <w:tcW w:w="2549" w:type="dxa"/>
             <w:tcBorders>
               <w:top w:val="single" w:sz="4" w:space="0" w:color="auto"/>
               <w:left w:val="single" w:sz="4" w:space="0" w:color="auto"/>
@@ -9531,7 +9609,7 @@
         </w:tc>
         <w:tc>
           <w:tcPr>
-            <w:tcW w:w="3213" w:type="dxa"/>
+            <w:tcW w:w="1559" w:type="dxa"/>
             <w:tcBorders>
               <w:top w:val="single" w:sz="4" w:space="0" w:color="auto"/>
               <w:left w:val="single" w:sz="4" w:space="0" w:color="auto"/>
@@ -9564,7 +9642,7 @@
         </w:tc>
         <w:tc>
           <w:tcPr>
-            <w:tcW w:w="3213" w:type="dxa"/>
+            <w:tcW w:w="5530" w:type="dxa"/>
             <w:tcBorders>
               <w:top w:val="single" w:sz="4" w:space="0" w:color="auto"/>
               <w:left w:val="single" w:sz="4" w:space="0" w:color="auto"/>
@@ -32384,18 +32462,7 @@
           <w:lang w:val="it-IT" w:eastAsia="it-IT" w:bidi="ar-SA"/>
         </w:rPr>
         <w:lastRenderedPageBreak/>
-        <w:t xml:space="preserve">-- </w:t>
-      </w:r>
-      <w:bookmarkStart w:id="0" w:name="_GoBack"/>
-      <w:bookmarkEnd w:id="0"/>
-      <w:r>
-        <w:rPr>
-          <w:rFonts w:ascii="Times New Roman" w:eastAsia="Times New Roman" w:hAnsi="Times New Roman" w:cs="Times New Roman"/>
-          <w:color w:val="008000"/>
-          <w:kern w:val="0"/>
-          <w:lang w:val="it-IT" w:eastAsia="it-IT" w:bidi="ar-SA"/>
-        </w:rPr>
-        <w:t>edit</w:t>
+        <w:t>-- edit</w:t>
       </w:r>
     </w:p>
     <w:p>
@@ -37144,7 +37211,7 @@
 </file>
 
 <file path=customXml/itemProps1.xml><?xml version="1.0" encoding="utf-8"?>
-<ds:datastoreItem xmlns:ds="http://schemas.openxmlformats.org/officeDocument/2006/customXml" ds:itemID="{7F8205E7-DEA6-4310-8501-D57CE4980DB8}">
+<ds:datastoreItem xmlns:ds="http://schemas.openxmlformats.org/officeDocument/2006/customXml" ds:itemID="{15618F97-CDB9-41BD-99AA-37C54D1EADA0}">
   <ds:schemaRefs>
     <ds:schemaRef ds:uri="http://schemas.openxmlformats.org/officeDocument/2006/bibliography"/>
   </ds:schemaRefs>

</xml_diff>